<commit_message>
Updated session 4 for review and thoughts
</commit_message>
<xml_diff>
--- a/weeklyAssignment/Week 4.docx
+++ b/weeklyAssignment/Week 4.docx
@@ -134,15 +134,7 @@
           </w:tcPr>
           <w:p>
             <w:r>
-              <w:t xml:space="preserve">Rapidly add and remove toppings and change size of pizza. Try adding meat </w:t>
-            </w:r>
-            <w:proofErr w:type="gramStart"/>
-            <w:r>
-              <w:t>on</w:t>
-            </w:r>
-            <w:proofErr w:type="gramEnd"/>
-            <w:r>
-              <w:t xml:space="preserve"> a veggie </w:t>
+              <w:t xml:space="preserve">Rapidly add and remove toppings and change size of pizza. Try adding meat on a veggie </w:t>
             </w:r>
             <w:proofErr w:type="spellStart"/>
             <w:proofErr w:type="gramStart"/>
@@ -184,15 +176,135 @@
           </w:tcPr>
           <w:p>
             <w:r>
-              <w:t xml:space="preserve">See if price changes, see if the state </w:t>
+              <w:t>See if price changes, see if the state would change.</w:t>
+            </w:r>
+          </w:p>
+        </w:tc>
+      </w:tr>
+      <w:tr>
+        <w:tc>
+          <w:tcPr>
+            <w:tcW w:w="1975" w:type="dxa"/>
+          </w:tcPr>
+          <w:p/>
+        </w:tc>
+        <w:tc>
+          <w:tcPr>
+            <w:tcW w:w="7375" w:type="dxa"/>
+          </w:tcPr>
+          <w:p/>
+        </w:tc>
+      </w:tr>
+      <w:tr>
+        <w:tc>
+          <w:tcPr>
+            <w:tcW w:w="1975" w:type="dxa"/>
+          </w:tcPr>
+          <w:p>
+            <w:pPr>
+              <w:rPr>
+                <w:b/>
+                <w:bCs/>
+              </w:rPr>
+            </w:pPr>
+            <w:r>
+              <w:rPr>
+                <w:b/>
+                <w:bCs/>
+              </w:rPr>
+              <w:t>Area</w:t>
+            </w:r>
+          </w:p>
+        </w:tc>
+        <w:tc>
+          <w:tcPr>
+            <w:tcW w:w="7375" w:type="dxa"/>
+          </w:tcPr>
+          <w:p>
+            <w:pPr>
+              <w:rPr>
+                <w:b/>
+                <w:bCs/>
+              </w:rPr>
+            </w:pPr>
+            <w:r>
+              <w:rPr>
+                <w:b/>
+                <w:bCs/>
+              </w:rPr>
+              <w:t>Order</w:t>
+            </w:r>
+          </w:p>
+        </w:tc>
+      </w:tr>
+      <w:tr>
+        <w:tc>
+          <w:tcPr>
+            <w:tcW w:w="1975" w:type="dxa"/>
+          </w:tcPr>
+          <w:p>
+            <w:pPr>
+              <w:rPr>
+                <w:b/>
+                <w:bCs/>
+              </w:rPr>
+            </w:pPr>
+            <w:r>
+              <w:rPr>
+                <w:b/>
+                <w:bCs/>
+              </w:rPr>
+              <w:t>Description</w:t>
+            </w:r>
+          </w:p>
+        </w:tc>
+        <w:tc>
+          <w:tcPr>
+            <w:tcW w:w="7375" w:type="dxa"/>
+          </w:tcPr>
+          <w:p>
+            <w:r>
+              <w:t>Create a lot of orders</w:t>
+            </w:r>
+          </w:p>
+        </w:tc>
+      </w:tr>
+      <w:tr>
+        <w:tc>
+          <w:tcPr>
+            <w:tcW w:w="1975" w:type="dxa"/>
+          </w:tcPr>
+          <w:p>
+            <w:pPr>
+              <w:rPr>
+                <w:b/>
+                <w:bCs/>
+              </w:rPr>
+            </w:pPr>
+            <w:r>
+              <w:rPr>
+                <w:b/>
+                <w:bCs/>
+              </w:rPr>
+              <w:t>Exploratory</w:t>
+            </w:r>
+          </w:p>
+        </w:tc>
+        <w:tc>
+          <w:tcPr>
+            <w:tcW w:w="7375" w:type="dxa"/>
+          </w:tcPr>
+          <w:p>
+            <w:r>
+              <w:t xml:space="preserve">See if the pizza </w:t>
             </w:r>
             <w:proofErr w:type="gramStart"/>
             <w:r>
-              <w:t>would</w:t>
+              <w:t>get</w:t>
             </w:r>
             <w:proofErr w:type="gramEnd"/>
             <w:r>
-              <w:t xml:space="preserve"> change.</w:t>
+              <w:t xml:space="preserve"> delivered</w:t>
             </w:r>
           </w:p>
         </w:tc>
@@ -202,6 +314,38 @@
           <w:tcPr>
             <w:tcW w:w="1975" w:type="dxa"/>
           </w:tcPr>
+          <w:p>
+            <w:pPr>
+              <w:rPr>
+                <w:b/>
+                <w:bCs/>
+              </w:rPr>
+            </w:pPr>
+            <w:r>
+              <w:rPr>
+                <w:b/>
+                <w:bCs/>
+              </w:rPr>
+              <w:t>Observations</w:t>
+            </w:r>
+          </w:p>
+        </w:tc>
+        <w:tc>
+          <w:tcPr>
+            <w:tcW w:w="7375" w:type="dxa"/>
+          </w:tcPr>
+          <w:p>
+            <w:r>
+              <w:t>Creating multiple orders and see if orders get delivered.</w:t>
+            </w:r>
+          </w:p>
+        </w:tc>
+      </w:tr>
+      <w:tr>
+        <w:tc>
+          <w:tcPr>
+            <w:tcW w:w="1975" w:type="dxa"/>
+          </w:tcPr>
           <w:p/>
         </w:tc>
         <w:tc>
@@ -248,7 +392,7 @@
                 <w:b/>
                 <w:bCs/>
               </w:rPr>
-              <w:t>Order</w:t>
+              <w:t>Checkout</w:t>
             </w:r>
           </w:p>
         </w:tc>
@@ -280,7 +424,7 @@
           </w:tcPr>
           <w:p>
             <w:r>
-              <w:t>Create a lot of orders</w:t>
+              <w:t>Enter invalid data (postal code, Name, address, postal code)</w:t>
             </w:r>
           </w:p>
         </w:tc>
@@ -312,15 +456,7 @@
           </w:tcPr>
           <w:p>
             <w:r>
-              <w:t xml:space="preserve">See if the pizza </w:t>
-            </w:r>
-            <w:proofErr w:type="gramStart"/>
-            <w:r>
-              <w:t>get</w:t>
-            </w:r>
-            <w:proofErr w:type="gramEnd"/>
-            <w:r>
-              <w:t xml:space="preserve"> delivered</w:t>
+              <w:t>Form validation</w:t>
             </w:r>
           </w:p>
         </w:tc>
@@ -352,7 +488,7 @@
           </w:tcPr>
           <w:p>
             <w:r>
-              <w:t>Creating multiple orders and see if orders get delivered.</w:t>
+              <w:t>Check if form accepts invalid or bad data.</w:t>
             </w:r>
           </w:p>
         </w:tc>
@@ -408,7 +544,21 @@
                 <w:b/>
                 <w:bCs/>
               </w:rPr>
-              <w:t>Checkout</w:t>
+              <w:t xml:space="preserve">Bypass </w:t>
+            </w:r>
+            <w:r>
+              <w:rPr>
+                <w:b/>
+                <w:bCs/>
+              </w:rPr>
+              <w:t>L</w:t>
+            </w:r>
+            <w:r>
+              <w:rPr>
+                <w:b/>
+                <w:bCs/>
+              </w:rPr>
+              <w:t>ogin</w:t>
             </w:r>
           </w:p>
         </w:tc>
@@ -430,7 +580,7 @@
                 <w:b/>
                 <w:bCs/>
               </w:rPr>
-              <w:t>Description</w:t>
+              <w:t xml:space="preserve">Description </w:t>
             </w:r>
           </w:p>
         </w:tc>
@@ -440,7 +590,7 @@
           </w:tcPr>
           <w:p>
             <w:r>
-              <w:t>Enter invalid data (postal code, Name, address, postal code)</w:t>
+              <w:t>Order pizza while not logged in.</w:t>
             </w:r>
           </w:p>
         </w:tc>
@@ -472,7 +622,7 @@
           </w:tcPr>
           <w:p>
             <w:r>
-              <w:t>Form validation</w:t>
+              <w:t>User not found in database</w:t>
             </w:r>
           </w:p>
         </w:tc>
@@ -504,178 +654,7 @@
           </w:tcPr>
           <w:p>
             <w:r>
-              <w:t>Check if form accepts invalid or bad data.</w:t>
-            </w:r>
-          </w:p>
-        </w:tc>
-      </w:tr>
-      <w:tr>
-        <w:tc>
-          <w:tcPr>
-            <w:tcW w:w="1975" w:type="dxa"/>
-          </w:tcPr>
-          <w:p/>
-        </w:tc>
-        <w:tc>
-          <w:tcPr>
-            <w:tcW w:w="7375" w:type="dxa"/>
-          </w:tcPr>
-          <w:p/>
-        </w:tc>
-      </w:tr>
-      <w:tr>
-        <w:tc>
-          <w:tcPr>
-            <w:tcW w:w="1975" w:type="dxa"/>
-          </w:tcPr>
-          <w:p>
-            <w:pPr>
-              <w:rPr>
-                <w:b/>
-                <w:bCs/>
-              </w:rPr>
-            </w:pPr>
-            <w:r>
-              <w:rPr>
-                <w:b/>
-                <w:bCs/>
-              </w:rPr>
-              <w:t>Area</w:t>
-            </w:r>
-          </w:p>
-        </w:tc>
-        <w:tc>
-          <w:tcPr>
-            <w:tcW w:w="7375" w:type="dxa"/>
-          </w:tcPr>
-          <w:p>
-            <w:pPr>
-              <w:rPr>
-                <w:b/>
-                <w:bCs/>
-              </w:rPr>
-            </w:pPr>
-            <w:r>
-              <w:rPr>
-                <w:b/>
-                <w:bCs/>
-              </w:rPr>
-              <w:t xml:space="preserve">Bypass </w:t>
-            </w:r>
-            <w:r>
-              <w:rPr>
-                <w:b/>
-                <w:bCs/>
-              </w:rPr>
-              <w:t>L</w:t>
-            </w:r>
-            <w:r>
-              <w:rPr>
-                <w:b/>
-                <w:bCs/>
-              </w:rPr>
-              <w:t>ogin</w:t>
-            </w:r>
-          </w:p>
-        </w:tc>
-      </w:tr>
-      <w:tr>
-        <w:tc>
-          <w:tcPr>
-            <w:tcW w:w="1975" w:type="dxa"/>
-          </w:tcPr>
-          <w:p>
-            <w:pPr>
-              <w:rPr>
-                <w:b/>
-                <w:bCs/>
-              </w:rPr>
-            </w:pPr>
-            <w:r>
-              <w:rPr>
-                <w:b/>
-                <w:bCs/>
-              </w:rPr>
-              <w:t xml:space="preserve">Description </w:t>
-            </w:r>
-          </w:p>
-        </w:tc>
-        <w:tc>
-          <w:tcPr>
-            <w:tcW w:w="7375" w:type="dxa"/>
-          </w:tcPr>
-          <w:p>
-            <w:r>
-              <w:t>Order pizza while not logged in.</w:t>
-            </w:r>
-          </w:p>
-        </w:tc>
-      </w:tr>
-      <w:tr>
-        <w:tc>
-          <w:tcPr>
-            <w:tcW w:w="1975" w:type="dxa"/>
-          </w:tcPr>
-          <w:p>
-            <w:pPr>
-              <w:rPr>
-                <w:b/>
-                <w:bCs/>
-              </w:rPr>
-            </w:pPr>
-            <w:r>
-              <w:rPr>
-                <w:b/>
-                <w:bCs/>
-              </w:rPr>
-              <w:t>Exploratory</w:t>
-            </w:r>
-          </w:p>
-        </w:tc>
-        <w:tc>
-          <w:tcPr>
-            <w:tcW w:w="7375" w:type="dxa"/>
-          </w:tcPr>
-          <w:p>
-            <w:r>
-              <w:t>User not found in database</w:t>
-            </w:r>
-          </w:p>
-        </w:tc>
-      </w:tr>
-      <w:tr>
-        <w:tc>
-          <w:tcPr>
-            <w:tcW w:w="1975" w:type="dxa"/>
-          </w:tcPr>
-          <w:p>
-            <w:pPr>
-              <w:rPr>
-                <w:b/>
-                <w:bCs/>
-              </w:rPr>
-            </w:pPr>
-            <w:r>
-              <w:rPr>
-                <w:b/>
-                <w:bCs/>
-              </w:rPr>
-              <w:t>Observations</w:t>
-            </w:r>
-          </w:p>
-        </w:tc>
-        <w:tc>
-          <w:tcPr>
-            <w:tcW w:w="7375" w:type="dxa"/>
-          </w:tcPr>
-          <w:p>
-            <w:proofErr w:type="gramStart"/>
-            <w:r>
-              <w:t>Should</w:t>
-            </w:r>
-            <w:proofErr w:type="gramEnd"/>
-            <w:r>
-              <w:t xml:space="preserve"> forward you to register. Local and session storage.</w:t>
+              <w:t>Should forward you to register. Local and session storage.</w:t>
             </w:r>
           </w:p>
         </w:tc>
@@ -1212,15 +1191,7 @@
               </w:numPr>
             </w:pPr>
             <w:r>
-              <w:t xml:space="preserve">Visual state (does selection stay the same after </w:t>
-            </w:r>
-            <w:proofErr w:type="gramStart"/>
-            <w:r>
-              <w:t>resize</w:t>
-            </w:r>
-            <w:proofErr w:type="gramEnd"/>
-            <w:r>
-              <w:t>)</w:t>
+              <w:t>Visual state (does selection stay the same after resize)</w:t>
             </w:r>
           </w:p>
           <w:p>
@@ -1733,10 +1704,7 @@
           </w:tcPr>
           <w:p>
             <w:r>
-              <w:t>Antisocial</w:t>
-            </w:r>
-            <w:r>
-              <w:t xml:space="preserve"> Tour</w:t>
+              <w:t>Antisocial Tour</w:t>
             </w:r>
           </w:p>
         </w:tc>
@@ -1768,10 +1736,7 @@
           </w:tcPr>
           <w:p>
             <w:r>
-              <w:t xml:space="preserve">Validate </w:t>
-            </w:r>
-            <w:r>
-              <w:t>weakness</w:t>
+              <w:t>Validate weakness</w:t>
             </w:r>
           </w:p>
         </w:tc>
@@ -2069,10 +2034,7 @@
           </w:tcPr>
           <w:p>
             <w:r>
-              <w:t>Collector’s</w:t>
-            </w:r>
-            <w:r>
-              <w:t xml:space="preserve"> Tour</w:t>
+              <w:t>Collector’s Tour</w:t>
             </w:r>
           </w:p>
         </w:tc>
@@ -2179,15 +2141,7 @@
             </w:pPr>
             <w:r>
               <w:lastRenderedPageBreak/>
-              <w:t xml:space="preserve">Redirect chaining to register </w:t>
-            </w:r>
-            <w:proofErr w:type="gramStart"/>
-            <w:r>
-              <w:t>and or</w:t>
-            </w:r>
-            <w:proofErr w:type="gramEnd"/>
-            <w:r>
-              <w:t xml:space="preserve"> login.</w:t>
+              <w:t>Redirect chaining to register and or login.</w:t>
             </w:r>
           </w:p>
           <w:p>
@@ -2923,6 +2877,12 @@
         </w:tc>
       </w:tr>
     </w:tbl>
+    <w:p/>
+    <w:p>
+      <w:r>
+        <w:br w:type="page"/>
+      </w:r>
+    </w:p>
     <w:p/>
     <w:p>
       <w:pPr>
@@ -2975,8 +2935,8 @@
       </w:tblPr>
       <w:tblGrid>
         <w:gridCol w:w="985"/>
-        <w:gridCol w:w="4500"/>
-        <w:gridCol w:w="1527"/>
+        <w:gridCol w:w="4680"/>
+        <w:gridCol w:w="1347"/>
         <w:gridCol w:w="2338"/>
       </w:tblGrid>
       <w:tr>
@@ -3003,7 +2963,7 @@
         </w:tc>
         <w:tc>
           <w:tcPr>
-            <w:tcW w:w="4500" w:type="dxa"/>
+            <w:tcW w:w="4680" w:type="dxa"/>
           </w:tcPr>
           <w:p>
             <w:pPr>
@@ -3024,7 +2984,7 @@
         </w:tc>
         <w:tc>
           <w:tcPr>
-            <w:tcW w:w="1527" w:type="dxa"/>
+            <w:tcW w:w="1347" w:type="dxa"/>
           </w:tcPr>
           <w:p>
             <w:pPr>
@@ -3070,20 +3030,283 @@
           <w:tcPr>
             <w:tcW w:w="985" w:type="dxa"/>
           </w:tcPr>
+          <w:p>
+            <w:r>
+              <w:t>1</w:t>
+            </w:r>
+          </w:p>
+        </w:tc>
+        <w:tc>
+          <w:tcPr>
+            <w:tcW w:w="4680" w:type="dxa"/>
+          </w:tcPr>
+          <w:p>
+            <w:r>
+              <w:t>Placed a pizza order without being logged in.</w:t>
+            </w:r>
+          </w:p>
+        </w:tc>
+        <w:tc>
+          <w:tcPr>
+            <w:tcW w:w="1347" w:type="dxa"/>
+          </w:tcPr>
+          <w:p>
+            <w:r>
+              <w:t>Success</w:t>
+            </w:r>
+          </w:p>
+        </w:tc>
+        <w:tc>
+          <w:tcPr>
+            <w:tcW w:w="2338" w:type="dxa"/>
+          </w:tcPr>
           <w:p/>
         </w:tc>
-        <w:tc>
-          <w:tcPr>
-            <w:tcW w:w="4500" w:type="dxa"/>
+      </w:tr>
+      <w:tr>
+        <w:tc>
+          <w:tcPr>
+            <w:tcW w:w="985" w:type="dxa"/>
+          </w:tcPr>
+          <w:p>
+            <w:r>
+              <w:t>2</w:t>
+            </w:r>
+          </w:p>
+        </w:tc>
+        <w:tc>
+          <w:tcPr>
+            <w:tcW w:w="4680" w:type="dxa"/>
+          </w:tcPr>
+          <w:p>
+            <w:r>
+              <w:t xml:space="preserve">Entered a user that is not in the system, the login failed. </w:t>
+            </w:r>
+          </w:p>
+        </w:tc>
+        <w:tc>
+          <w:tcPr>
+            <w:tcW w:w="1347" w:type="dxa"/>
+          </w:tcPr>
+          <w:p>
+            <w:r>
+              <w:t>Success</w:t>
+            </w:r>
+          </w:p>
+        </w:tc>
+        <w:tc>
+          <w:tcPr>
+            <w:tcW w:w="2338" w:type="dxa"/>
+          </w:tcPr>
+          <w:p>
+            <w:r>
+              <w:t>I was expecting the app to forward me to the registration page or let me use a guess login.</w:t>
+            </w:r>
+          </w:p>
+        </w:tc>
+      </w:tr>
+      <w:tr>
+        <w:tc>
+          <w:tcPr>
+            <w:tcW w:w="985" w:type="dxa"/>
+          </w:tcPr>
+          <w:p>
+            <w:r>
+              <w:t>3</w:t>
+            </w:r>
+          </w:p>
+        </w:tc>
+        <w:tc>
+          <w:tcPr>
+            <w:tcW w:w="4680" w:type="dxa"/>
+          </w:tcPr>
+          <w:p>
+            <w:r>
+              <w:t>Manually navigated to the registration page.</w:t>
+            </w:r>
+          </w:p>
+        </w:tc>
+        <w:tc>
+          <w:tcPr>
+            <w:tcW w:w="1347" w:type="dxa"/>
+          </w:tcPr>
+          <w:p>
+            <w:r>
+              <w:t>Success</w:t>
+            </w:r>
+          </w:p>
+        </w:tc>
+        <w:tc>
+          <w:tcPr>
+            <w:tcW w:w="2338" w:type="dxa"/>
+          </w:tcPr>
+          <w:p>
+            <w:r>
+              <w:t xml:space="preserve">The username was not kept on the </w:t>
+            </w:r>
+            <w:proofErr w:type="gramStart"/>
+            <w:r>
+              <w:t>login,</w:t>
+            </w:r>
+            <w:proofErr w:type="gramEnd"/>
+            <w:r>
+              <w:t xml:space="preserve"> I had to re-enter.</w:t>
+            </w:r>
+          </w:p>
+        </w:tc>
+      </w:tr>
+      <w:tr>
+        <w:tc>
+          <w:tcPr>
+            <w:tcW w:w="985" w:type="dxa"/>
+          </w:tcPr>
+          <w:p>
+            <w:r>
+              <w:t>4</w:t>
+            </w:r>
+          </w:p>
+        </w:tc>
+        <w:tc>
+          <w:tcPr>
+            <w:tcW w:w="4680" w:type="dxa"/>
+          </w:tcPr>
+          <w:p>
+            <w:r>
+              <w:t>Registered the username</w:t>
+            </w:r>
+            <w:r>
+              <w:t xml:space="preserve"> and confirmed the account.</w:t>
+            </w:r>
+          </w:p>
+        </w:tc>
+        <w:tc>
+          <w:tcPr>
+            <w:tcW w:w="1347" w:type="dxa"/>
+          </w:tcPr>
+          <w:p>
+            <w:r>
+              <w:t>Success</w:t>
+            </w:r>
+          </w:p>
+        </w:tc>
+        <w:tc>
+          <w:tcPr>
+            <w:tcW w:w="2338" w:type="dxa"/>
+          </w:tcPr>
+          <w:p>
+            <w:r>
+              <w:t>The order was not kept.</w:t>
+            </w:r>
+          </w:p>
+        </w:tc>
+      </w:tr>
+      <w:tr>
+        <w:tc>
+          <w:tcPr>
+            <w:tcW w:w="985" w:type="dxa"/>
+          </w:tcPr>
+          <w:p>
+            <w:r>
+              <w:t>5</w:t>
+            </w:r>
+          </w:p>
+        </w:tc>
+        <w:tc>
+          <w:tcPr>
+            <w:tcW w:w="4680" w:type="dxa"/>
+          </w:tcPr>
+          <w:p>
+            <w:r>
+              <w:t>Logged in with the new account.</w:t>
+            </w:r>
+          </w:p>
+        </w:tc>
+        <w:tc>
+          <w:tcPr>
+            <w:tcW w:w="1347" w:type="dxa"/>
           </w:tcPr>
           <w:p/>
         </w:tc>
         <w:tc>
           <w:tcPr>
-            <w:tcW w:w="1527" w:type="dxa"/>
+            <w:tcW w:w="2338" w:type="dxa"/>
+          </w:tcPr>
+          <w:p>
+            <w:r>
+              <w:t>The order was not kept.</w:t>
+            </w:r>
+          </w:p>
+        </w:tc>
+      </w:tr>
+      <w:tr>
+        <w:tc>
+          <w:tcPr>
+            <w:tcW w:w="985" w:type="dxa"/>
+          </w:tcPr>
+          <w:p>
+            <w:r>
+              <w:t>6</w:t>
+            </w:r>
+          </w:p>
+        </w:tc>
+        <w:tc>
+          <w:tcPr>
+            <w:tcW w:w="4680" w:type="dxa"/>
+          </w:tcPr>
+          <w:p>
+            <w:r>
+              <w:t>Signed out of the newly created account</w:t>
+            </w:r>
+          </w:p>
+        </w:tc>
+        <w:tc>
+          <w:tcPr>
+            <w:tcW w:w="1347" w:type="dxa"/>
+          </w:tcPr>
+          <w:p>
+            <w:r>
+              <w:t>Success</w:t>
+            </w:r>
+          </w:p>
+        </w:tc>
+        <w:tc>
+          <w:tcPr>
+            <w:tcW w:w="2338" w:type="dxa"/>
           </w:tcPr>
           <w:p/>
         </w:tc>
+      </w:tr>
+      <w:tr>
+        <w:tc>
+          <w:tcPr>
+            <w:tcW w:w="985" w:type="dxa"/>
+          </w:tcPr>
+          <w:p>
+            <w:r>
+              <w:t>7</w:t>
+            </w:r>
+          </w:p>
+        </w:tc>
+        <w:tc>
+          <w:tcPr>
+            <w:tcW w:w="4680" w:type="dxa"/>
+          </w:tcPr>
+          <w:p>
+            <w:r>
+              <w:t>Placed a pizza order without being logged in.</w:t>
+            </w:r>
+          </w:p>
+        </w:tc>
+        <w:tc>
+          <w:tcPr>
+            <w:tcW w:w="1347" w:type="dxa"/>
+          </w:tcPr>
+          <w:p>
+            <w:r>
+              <w:t>Success</w:t>
+            </w:r>
+          </w:p>
+        </w:tc>
         <w:tc>
           <w:tcPr>
             <w:tcW w:w="2338" w:type="dxa"/>
@@ -3096,25 +3319,79 @@
           <w:tcPr>
             <w:tcW w:w="985" w:type="dxa"/>
           </w:tcPr>
+          <w:p>
+            <w:r>
+              <w:t>8</w:t>
+            </w:r>
+          </w:p>
+        </w:tc>
+        <w:tc>
+          <w:tcPr>
+            <w:tcW w:w="4680" w:type="dxa"/>
+          </w:tcPr>
+          <w:p>
+            <w:r>
+              <w:t>Redirected to login page and logged in.</w:t>
+            </w:r>
+          </w:p>
+        </w:tc>
+        <w:tc>
+          <w:tcPr>
+            <w:tcW w:w="1347" w:type="dxa"/>
+          </w:tcPr>
+          <w:p>
+            <w:r>
+              <w:t>Success</w:t>
+            </w:r>
+          </w:p>
+        </w:tc>
+        <w:tc>
+          <w:tcPr>
+            <w:tcW w:w="2338" w:type="dxa"/>
+          </w:tcPr>
           <w:p/>
         </w:tc>
-        <w:tc>
-          <w:tcPr>
-            <w:tcW w:w="4500" w:type="dxa"/>
-          </w:tcPr>
-          <w:p/>
-        </w:tc>
-        <w:tc>
-          <w:tcPr>
-            <w:tcW w:w="1527" w:type="dxa"/>
-          </w:tcPr>
-          <w:p/>
+      </w:tr>
+      <w:tr>
+        <w:tc>
+          <w:tcPr>
+            <w:tcW w:w="985" w:type="dxa"/>
+          </w:tcPr>
+          <w:p>
+            <w:r>
+              <w:t>9</w:t>
+            </w:r>
+          </w:p>
+        </w:tc>
+        <w:tc>
+          <w:tcPr>
+            <w:tcW w:w="4680" w:type="dxa"/>
+          </w:tcPr>
+          <w:p>
+            <w:r>
+              <w:t>Entered address and pizza was delivered.</w:t>
+            </w:r>
+          </w:p>
+        </w:tc>
+        <w:tc>
+          <w:tcPr>
+            <w:tcW w:w="1347" w:type="dxa"/>
+          </w:tcPr>
+          <w:p>
+            <w:r>
+              <w:t>Success</w:t>
+            </w:r>
+          </w:p>
         </w:tc>
         <w:tc>
           <w:tcPr>
             <w:tcW w:w="2338" w:type="dxa"/>
           </w:tcPr>
-          <w:p/>
+          <w:p>
+            <w:r>
+              <w:t>Order was kept after redirect with valid user.</w:t>
+            </w:r>
+          </w:p>
         </w:tc>
       </w:tr>
     </w:tbl>
@@ -3138,9 +3415,51 @@
           <w:b/>
           <w:bCs/>
         </w:rPr>
-        <w:t xml:space="preserve"> - Screenshots</w:t>
+        <w:t xml:space="preserve"> </w:t>
+      </w:r>
+      <w:r>
+        <w:rPr>
+          <w:b/>
+          <w:bCs/>
+        </w:rPr>
+        <w:t>–</w:t>
+      </w:r>
+      <w:r>
+        <w:rPr>
+          <w:b/>
+          <w:bCs/>
+        </w:rPr>
+        <w:t xml:space="preserve"> Screenshots</w:t>
       </w:r>
     </w:p>
+    <w:p>
+      <w:pPr>
+        <w:rPr>
+          <w:b/>
+          <w:bCs/>
+        </w:rPr>
+      </w:pPr>
+    </w:p>
+    <w:p>
+      <w:pPr>
+        <w:ind w:firstLine="720"/>
+      </w:pPr>
+      <w:r>
+        <w:t>Session 4:</w:t>
+      </w:r>
+      <w:r>
+        <w:t xml:space="preserve"> </w:t>
+      </w:r>
+      <w:hyperlink r:id="rId5" w:history="1">
+        <w:r>
+          <w:rPr>
+            <w:rStyle w:val="Hyperlink"/>
+          </w:rPr>
+          <w:t>https://app.screencast.com/lspdMxDggzorl</w:t>
+        </w:r>
+      </w:hyperlink>
+    </w:p>
+    <w:p/>
     <w:sectPr>
       <w:pgSz w:w="12240" w:h="15840"/>
       <w:pgMar w:top="1440" w:right="1440" w:bottom="1440" w:left="1440" w:header="720" w:footer="720" w:gutter="0"/>
@@ -4554,6 +4873,29 @@
       </w:tblBorders>
     </w:tblPr>
   </w:style>
+  <w:style w:type="character" w:styleId="Hyperlink">
+    <w:name w:val="Hyperlink"/>
+    <w:basedOn w:val="DefaultParagraphFont"/>
+    <w:uiPriority w:val="99"/>
+    <w:unhideWhenUsed/>
+    <w:rsid w:val="00E01E92"/>
+    <w:rPr>
+      <w:color w:val="0563C1" w:themeColor="hyperlink"/>
+      <w:u w:val="single"/>
+    </w:rPr>
+  </w:style>
+  <w:style w:type="character" w:styleId="UnresolvedMention">
+    <w:name w:val="Unresolved Mention"/>
+    <w:basedOn w:val="DefaultParagraphFont"/>
+    <w:uiPriority w:val="99"/>
+    <w:semiHidden/>
+    <w:unhideWhenUsed/>
+    <w:rsid w:val="00E01E92"/>
+    <w:rPr>
+      <w:color w:val="605E5C"/>
+      <w:shd w:val="clear" w:color="auto" w:fill="E1DFDD"/>
+    </w:rPr>
+  </w:style>
 </w:styles>
 </file>
 

</xml_diff>

<commit_message>
Updated session 3 for review and thoughts
</commit_message>
<xml_diff>
--- a/weeklyAssignment/Week 4.docx
+++ b/weeklyAssignment/Week 4.docx
@@ -2200,22 +2200,8 @@
           <w:p>
             <w:pPr>
               <w:pStyle w:val="ListParagraph"/>
-              <w:numPr>
-                <w:ilvl w:val="0"/>
-                <w:numId w:val="4"/>
-              </w:numPr>
-            </w:pPr>
-            <w:r>
-              <w:t xml:space="preserve">Browser sync (start order in one tab and finish in the other </w:t>
-            </w:r>
-            <w:r>
-              <w:sym w:font="Wingdings" w:char="F0DF"/>
-            </w:r>
-            <w:r>
-              <w:t xml:space="preserve"> what do you think about that?)</w:t>
-            </w:r>
-          </w:p>
-          <w:p/>
+            </w:pPr>
+          </w:p>
         </w:tc>
       </w:tr>
       <w:tr>
@@ -2357,15 +2343,15 @@
         <w:tblLook w:val="04A0" w:firstRow="1" w:lastRow="0" w:firstColumn="1" w:lastColumn="0" w:noHBand="0" w:noVBand="1"/>
       </w:tblPr>
       <w:tblGrid>
-        <w:gridCol w:w="985"/>
-        <w:gridCol w:w="4500"/>
-        <w:gridCol w:w="1527"/>
-        <w:gridCol w:w="2338"/>
+        <w:gridCol w:w="535"/>
+        <w:gridCol w:w="4320"/>
+        <w:gridCol w:w="1800"/>
+        <w:gridCol w:w="2695"/>
       </w:tblGrid>
       <w:tr>
         <w:tc>
           <w:tcPr>
-            <w:tcW w:w="985" w:type="dxa"/>
+            <w:tcW w:w="535" w:type="dxa"/>
           </w:tcPr>
           <w:p>
             <w:pPr>
@@ -2386,7 +2372,7 @@
         </w:tc>
         <w:tc>
           <w:tcPr>
-            <w:tcW w:w="4500" w:type="dxa"/>
+            <w:tcW w:w="4320" w:type="dxa"/>
           </w:tcPr>
           <w:p>
             <w:pPr>
@@ -2407,7 +2393,7 @@
         </w:tc>
         <w:tc>
           <w:tcPr>
-            <w:tcW w:w="1527" w:type="dxa"/>
+            <w:tcW w:w="1800" w:type="dxa"/>
           </w:tcPr>
           <w:p>
             <w:pPr>
@@ -2428,7 +2414,7 @@
         </w:tc>
         <w:tc>
           <w:tcPr>
-            <w:tcW w:w="2338" w:type="dxa"/>
+            <w:tcW w:w="2695" w:type="dxa"/>
           </w:tcPr>
           <w:p>
             <w:pPr>
@@ -2451,25 +2437,25 @@
       <w:tr>
         <w:tc>
           <w:tcPr>
-            <w:tcW w:w="985" w:type="dxa"/>
+            <w:tcW w:w="535" w:type="dxa"/>
           </w:tcPr>
           <w:p/>
         </w:tc>
         <w:tc>
           <w:tcPr>
-            <w:tcW w:w="4500" w:type="dxa"/>
+            <w:tcW w:w="4320" w:type="dxa"/>
           </w:tcPr>
           <w:p/>
         </w:tc>
         <w:tc>
           <w:tcPr>
-            <w:tcW w:w="1527" w:type="dxa"/>
+            <w:tcW w:w="1800" w:type="dxa"/>
           </w:tcPr>
           <w:p/>
         </w:tc>
         <w:tc>
           <w:tcPr>
-            <w:tcW w:w="2338" w:type="dxa"/>
+            <w:tcW w:w="2695" w:type="dxa"/>
           </w:tcPr>
           <w:p/>
         </w:tc>
@@ -2477,25 +2463,25 @@
       <w:tr>
         <w:tc>
           <w:tcPr>
-            <w:tcW w:w="985" w:type="dxa"/>
+            <w:tcW w:w="535" w:type="dxa"/>
           </w:tcPr>
           <w:p/>
         </w:tc>
         <w:tc>
           <w:tcPr>
-            <w:tcW w:w="4500" w:type="dxa"/>
+            <w:tcW w:w="4320" w:type="dxa"/>
           </w:tcPr>
           <w:p/>
         </w:tc>
         <w:tc>
           <w:tcPr>
-            <w:tcW w:w="1527" w:type="dxa"/>
+            <w:tcW w:w="1800" w:type="dxa"/>
           </w:tcPr>
           <w:p/>
         </w:tc>
         <w:tc>
           <w:tcPr>
-            <w:tcW w:w="2338" w:type="dxa"/>
+            <w:tcW w:w="2695" w:type="dxa"/>
           </w:tcPr>
           <w:p/>
         </w:tc>
@@ -2545,15 +2531,15 @@
         <w:tblLook w:val="04A0" w:firstRow="1" w:lastRow="0" w:firstColumn="1" w:lastColumn="0" w:noHBand="0" w:noVBand="1"/>
       </w:tblPr>
       <w:tblGrid>
-        <w:gridCol w:w="985"/>
-        <w:gridCol w:w="4500"/>
-        <w:gridCol w:w="1527"/>
-        <w:gridCol w:w="2338"/>
+        <w:gridCol w:w="535"/>
+        <w:gridCol w:w="4320"/>
+        <w:gridCol w:w="1800"/>
+        <w:gridCol w:w="2695"/>
       </w:tblGrid>
       <w:tr>
         <w:tc>
           <w:tcPr>
-            <w:tcW w:w="985" w:type="dxa"/>
+            <w:tcW w:w="535" w:type="dxa"/>
           </w:tcPr>
           <w:p>
             <w:pPr>
@@ -2574,7 +2560,7 @@
         </w:tc>
         <w:tc>
           <w:tcPr>
-            <w:tcW w:w="4500" w:type="dxa"/>
+            <w:tcW w:w="4320" w:type="dxa"/>
           </w:tcPr>
           <w:p>
             <w:pPr>
@@ -2595,7 +2581,7 @@
         </w:tc>
         <w:tc>
           <w:tcPr>
-            <w:tcW w:w="1527" w:type="dxa"/>
+            <w:tcW w:w="1800" w:type="dxa"/>
           </w:tcPr>
           <w:p>
             <w:pPr>
@@ -2616,7 +2602,7 @@
         </w:tc>
         <w:tc>
           <w:tcPr>
-            <w:tcW w:w="2338" w:type="dxa"/>
+            <w:tcW w:w="2695" w:type="dxa"/>
           </w:tcPr>
           <w:p>
             <w:pPr>
@@ -2639,25 +2625,25 @@
       <w:tr>
         <w:tc>
           <w:tcPr>
-            <w:tcW w:w="985" w:type="dxa"/>
+            <w:tcW w:w="535" w:type="dxa"/>
           </w:tcPr>
           <w:p/>
         </w:tc>
         <w:tc>
           <w:tcPr>
-            <w:tcW w:w="4500" w:type="dxa"/>
+            <w:tcW w:w="4320" w:type="dxa"/>
           </w:tcPr>
           <w:p/>
         </w:tc>
         <w:tc>
           <w:tcPr>
-            <w:tcW w:w="1527" w:type="dxa"/>
+            <w:tcW w:w="1800" w:type="dxa"/>
           </w:tcPr>
           <w:p/>
         </w:tc>
         <w:tc>
           <w:tcPr>
-            <w:tcW w:w="2338" w:type="dxa"/>
+            <w:tcW w:w="2695" w:type="dxa"/>
           </w:tcPr>
           <w:p/>
         </w:tc>
@@ -2665,30 +2651,36 @@
       <w:tr>
         <w:tc>
           <w:tcPr>
-            <w:tcW w:w="985" w:type="dxa"/>
+            <w:tcW w:w="535" w:type="dxa"/>
           </w:tcPr>
           <w:p/>
         </w:tc>
         <w:tc>
           <w:tcPr>
-            <w:tcW w:w="4500" w:type="dxa"/>
+            <w:tcW w:w="4320" w:type="dxa"/>
           </w:tcPr>
           <w:p/>
         </w:tc>
         <w:tc>
           <w:tcPr>
-            <w:tcW w:w="1527" w:type="dxa"/>
+            <w:tcW w:w="1800" w:type="dxa"/>
           </w:tcPr>
           <w:p/>
         </w:tc>
         <w:tc>
           <w:tcPr>
-            <w:tcW w:w="2338" w:type="dxa"/>
+            <w:tcW w:w="2695" w:type="dxa"/>
           </w:tcPr>
           <w:p/>
         </w:tc>
       </w:tr>
     </w:tbl>
+    <w:p/>
+    <w:p>
+      <w:r>
+        <w:br w:type="page"/>
+      </w:r>
+    </w:p>
     <w:p/>
     <w:p>
       <w:pPr>
@@ -2733,15 +2725,15 @@
         <w:tblLook w:val="04A0" w:firstRow="1" w:lastRow="0" w:firstColumn="1" w:lastColumn="0" w:noHBand="0" w:noVBand="1"/>
       </w:tblPr>
       <w:tblGrid>
-        <w:gridCol w:w="985"/>
-        <w:gridCol w:w="4500"/>
-        <w:gridCol w:w="1527"/>
-        <w:gridCol w:w="2338"/>
+        <w:gridCol w:w="535"/>
+        <w:gridCol w:w="4320"/>
+        <w:gridCol w:w="1800"/>
+        <w:gridCol w:w="2695"/>
       </w:tblGrid>
       <w:tr>
         <w:tc>
           <w:tcPr>
-            <w:tcW w:w="985" w:type="dxa"/>
+            <w:tcW w:w="535" w:type="dxa"/>
           </w:tcPr>
           <w:p>
             <w:pPr>
@@ -2762,7 +2754,7 @@
         </w:tc>
         <w:tc>
           <w:tcPr>
-            <w:tcW w:w="4500" w:type="dxa"/>
+            <w:tcW w:w="4320" w:type="dxa"/>
           </w:tcPr>
           <w:p>
             <w:pPr>
@@ -2783,7 +2775,7 @@
         </w:tc>
         <w:tc>
           <w:tcPr>
-            <w:tcW w:w="1527" w:type="dxa"/>
+            <w:tcW w:w="1800" w:type="dxa"/>
           </w:tcPr>
           <w:p>
             <w:pPr>
@@ -2804,7 +2796,7 @@
         </w:tc>
         <w:tc>
           <w:tcPr>
-            <w:tcW w:w="2338" w:type="dxa"/>
+            <w:tcW w:w="2695" w:type="dxa"/>
           </w:tcPr>
           <w:p>
             <w:pPr>
@@ -2827,62 +2819,729 @@
       <w:tr>
         <w:tc>
           <w:tcPr>
-            <w:tcW w:w="985" w:type="dxa"/>
+            <w:tcW w:w="535" w:type="dxa"/>
+          </w:tcPr>
+          <w:p>
+            <w:r>
+              <w:t>1</w:t>
+            </w:r>
+          </w:p>
+        </w:tc>
+        <w:tc>
+          <w:tcPr>
+            <w:tcW w:w="4320" w:type="dxa"/>
+          </w:tcPr>
+          <w:p>
+            <w:r>
+              <w:t>Precondition: User was already logged in.</w:t>
+            </w:r>
+          </w:p>
+          <w:p>
+            <w:r>
+              <w:t xml:space="preserve">Placed a pizza order </w:t>
+            </w:r>
+          </w:p>
+        </w:tc>
+        <w:tc>
+          <w:tcPr>
+            <w:tcW w:w="1800" w:type="dxa"/>
+          </w:tcPr>
+          <w:p>
+            <w:r>
+              <w:t>Success</w:t>
+            </w:r>
+          </w:p>
+        </w:tc>
+        <w:tc>
+          <w:tcPr>
+            <w:tcW w:w="2695" w:type="dxa"/>
+          </w:tcPr>
+          <w:p>
+            <w:r>
+              <w:t>Redirected to Place order</w:t>
+            </w:r>
+          </w:p>
+        </w:tc>
+      </w:tr>
+      <w:tr>
+        <w:tc>
+          <w:tcPr>
+            <w:tcW w:w="535" w:type="dxa"/>
+          </w:tcPr>
+          <w:p>
+            <w:r>
+              <w:t>2</w:t>
+            </w:r>
+          </w:p>
+        </w:tc>
+        <w:tc>
+          <w:tcPr>
+            <w:tcW w:w="4320" w:type="dxa"/>
+          </w:tcPr>
+          <w:p>
+            <w:r>
+              <w:t>Entered valid address.</w:t>
+            </w:r>
+          </w:p>
+        </w:tc>
+        <w:tc>
+          <w:tcPr>
+            <w:tcW w:w="1800" w:type="dxa"/>
+          </w:tcPr>
+          <w:p>
+            <w:r>
+              <w:t>Success</w:t>
+            </w:r>
+          </w:p>
+        </w:tc>
+        <w:tc>
+          <w:tcPr>
+            <w:tcW w:w="2695" w:type="dxa"/>
+          </w:tcPr>
+          <w:p>
+            <w:r>
+              <w:t>Order was placed</w:t>
+            </w:r>
+            <w:r>
+              <w:t xml:space="preserve"> and redirected to status page</w:t>
+            </w:r>
+          </w:p>
+        </w:tc>
+      </w:tr>
+      <w:tr>
+        <w:tc>
+          <w:tcPr>
+            <w:tcW w:w="535" w:type="dxa"/>
+          </w:tcPr>
+          <w:p>
+            <w:r>
+              <w:t>3</w:t>
+            </w:r>
+          </w:p>
+        </w:tc>
+        <w:tc>
+          <w:tcPr>
+            <w:tcW w:w="4320" w:type="dxa"/>
+          </w:tcPr>
+          <w:p>
+            <w:r>
+              <w:t>Placed another pizza order</w:t>
+            </w:r>
+          </w:p>
+        </w:tc>
+        <w:tc>
+          <w:tcPr>
+            <w:tcW w:w="1800" w:type="dxa"/>
+          </w:tcPr>
+          <w:p>
+            <w:r>
+              <w:t>Success</w:t>
+            </w:r>
+          </w:p>
+        </w:tc>
+        <w:tc>
+          <w:tcPr>
+            <w:tcW w:w="2695" w:type="dxa"/>
+          </w:tcPr>
+          <w:p>
+            <w:r>
+              <w:t>Redirected to Place order</w:t>
+            </w:r>
+          </w:p>
+        </w:tc>
+      </w:tr>
+      <w:tr>
+        <w:tc>
+          <w:tcPr>
+            <w:tcW w:w="535" w:type="dxa"/>
+          </w:tcPr>
+          <w:p>
+            <w:r>
+              <w:t>4</w:t>
+            </w:r>
+          </w:p>
+        </w:tc>
+        <w:tc>
+          <w:tcPr>
+            <w:tcW w:w="4320" w:type="dxa"/>
+          </w:tcPr>
+          <w:p>
+            <w:r>
+              <w:t xml:space="preserve">Press </w:t>
+            </w:r>
+            <w:proofErr w:type="gramStart"/>
+            <w:r>
+              <w:t>submit</w:t>
+            </w:r>
+            <w:proofErr w:type="gramEnd"/>
+            <w:r>
+              <w:t xml:space="preserve"> without entering Name and address</w:t>
+            </w:r>
+          </w:p>
+        </w:tc>
+        <w:tc>
+          <w:tcPr>
+            <w:tcW w:w="1800" w:type="dxa"/>
           </w:tcPr>
           <w:p/>
         </w:tc>
         <w:tc>
           <w:tcPr>
-            <w:tcW w:w="4500" w:type="dxa"/>
+            <w:tcW w:w="2695" w:type="dxa"/>
+          </w:tcPr>
+          <w:p>
+            <w:r>
+              <w:t>I was</w:t>
+            </w:r>
+            <w:r>
+              <w:t xml:space="preserve"> prompted with the required fields.</w:t>
+            </w:r>
+          </w:p>
+        </w:tc>
+      </w:tr>
+      <w:tr>
+        <w:tc>
+          <w:tcPr>
+            <w:tcW w:w="535" w:type="dxa"/>
+          </w:tcPr>
+          <w:p>
+            <w:r>
+              <w:t>5</w:t>
+            </w:r>
+          </w:p>
+        </w:tc>
+        <w:tc>
+          <w:tcPr>
+            <w:tcW w:w="4320" w:type="dxa"/>
+          </w:tcPr>
+          <w:p>
+            <w:r>
+              <w:t>Added Name and hit submit</w:t>
+            </w:r>
+          </w:p>
+        </w:tc>
+        <w:tc>
+          <w:tcPr>
+            <w:tcW w:w="1800" w:type="dxa"/>
+          </w:tcPr>
+          <w:p>
+            <w:r>
+              <w:t>Success</w:t>
+            </w:r>
+          </w:p>
+        </w:tc>
+        <w:tc>
+          <w:tcPr>
+            <w:tcW w:w="2695" w:type="dxa"/>
+          </w:tcPr>
+          <w:p>
+            <w:r>
+              <w:t>Required name message removed with a valid name but the other required fields with no input were still visible.</w:t>
+            </w:r>
+          </w:p>
+        </w:tc>
+      </w:tr>
+      <w:tr>
+        <w:tc>
+          <w:tcPr>
+            <w:tcW w:w="535" w:type="dxa"/>
+          </w:tcPr>
+          <w:p>
+            <w:r>
+              <w:t>6</w:t>
+            </w:r>
+          </w:p>
+        </w:tc>
+        <w:tc>
+          <w:tcPr>
+            <w:tcW w:w="4320" w:type="dxa"/>
+          </w:tcPr>
+          <w:p>
+            <w:r>
+              <w:t>Added invalid Address and hit submit</w:t>
+            </w:r>
+          </w:p>
+        </w:tc>
+        <w:tc>
+          <w:tcPr>
+            <w:tcW w:w="1800" w:type="dxa"/>
+          </w:tcPr>
+          <w:p>
+            <w:r>
+              <w:t>Success</w:t>
+            </w:r>
+          </w:p>
+        </w:tc>
+        <w:tc>
+          <w:tcPr>
+            <w:tcW w:w="2695" w:type="dxa"/>
+          </w:tcPr>
+          <w:p>
+            <w:r>
+              <w:t>Required message was removed address line with invalid data.</w:t>
+            </w:r>
+          </w:p>
+        </w:tc>
+      </w:tr>
+      <w:tr>
+        <w:tc>
+          <w:tcPr>
+            <w:tcW w:w="535" w:type="dxa"/>
+          </w:tcPr>
+          <w:p>
+            <w:r>
+              <w:t>7</w:t>
+            </w:r>
+          </w:p>
+        </w:tc>
+        <w:tc>
+          <w:tcPr>
+            <w:tcW w:w="4320" w:type="dxa"/>
+          </w:tcPr>
+          <w:p>
+            <w:r>
+              <w:t xml:space="preserve">Added </w:t>
+            </w:r>
+            <w:r>
+              <w:t>invalid</w:t>
+            </w:r>
+            <w:r>
+              <w:t xml:space="preserve"> </w:t>
+            </w:r>
+            <w:r>
+              <w:t>City</w:t>
+            </w:r>
+            <w:r>
+              <w:t xml:space="preserve"> and hit submit</w:t>
+            </w:r>
+          </w:p>
+        </w:tc>
+        <w:tc>
+          <w:tcPr>
+            <w:tcW w:w="1800" w:type="dxa"/>
           </w:tcPr>
           <w:p/>
         </w:tc>
         <w:tc>
           <w:tcPr>
-            <w:tcW w:w="1527" w:type="dxa"/>
+            <w:tcW w:w="2695" w:type="dxa"/>
+          </w:tcPr>
+          <w:p>
+            <w:r>
+              <w:t xml:space="preserve">Required message was removed </w:t>
+            </w:r>
+            <w:r>
+              <w:t>city</w:t>
+            </w:r>
+            <w:r>
+              <w:t xml:space="preserve"> line with invalid data.</w:t>
+            </w:r>
+          </w:p>
+        </w:tc>
+      </w:tr>
+      <w:tr>
+        <w:tc>
+          <w:tcPr>
+            <w:tcW w:w="535" w:type="dxa"/>
+          </w:tcPr>
+          <w:p>
+            <w:r>
+              <w:t>8</w:t>
+            </w:r>
+          </w:p>
+        </w:tc>
+        <w:tc>
+          <w:tcPr>
+            <w:tcW w:w="4320" w:type="dxa"/>
+          </w:tcPr>
+          <w:p>
+            <w:r>
+              <w:t xml:space="preserve">Added </w:t>
+            </w:r>
+            <w:r>
+              <w:t>invalid</w:t>
+            </w:r>
+            <w:r>
+              <w:t xml:space="preserve"> </w:t>
+            </w:r>
+            <w:r>
+              <w:t>Region</w:t>
+            </w:r>
+            <w:r>
+              <w:t xml:space="preserve"> and hit submit</w:t>
+            </w:r>
+          </w:p>
+        </w:tc>
+        <w:tc>
+          <w:tcPr>
+            <w:tcW w:w="1800" w:type="dxa"/>
           </w:tcPr>
           <w:p/>
         </w:tc>
         <w:tc>
           <w:tcPr>
-            <w:tcW w:w="2338" w:type="dxa"/>
+            <w:tcW w:w="2695" w:type="dxa"/>
+          </w:tcPr>
+          <w:p>
+            <w:r>
+              <w:t xml:space="preserve">Required message was removed </w:t>
+            </w:r>
+            <w:r>
+              <w:t>Region</w:t>
+            </w:r>
+            <w:r>
+              <w:t xml:space="preserve"> line with invalid data.</w:t>
+            </w:r>
+          </w:p>
+        </w:tc>
+      </w:tr>
+      <w:tr>
+        <w:tc>
+          <w:tcPr>
+            <w:tcW w:w="535" w:type="dxa"/>
+          </w:tcPr>
+          <w:p>
+            <w:r>
+              <w:t>9</w:t>
+            </w:r>
+          </w:p>
+        </w:tc>
+        <w:tc>
+          <w:tcPr>
+            <w:tcW w:w="4320" w:type="dxa"/>
+          </w:tcPr>
+          <w:p>
+            <w:r>
+              <w:t xml:space="preserve">Added invalid </w:t>
+            </w:r>
+            <w:r>
+              <w:t>Postal code.</w:t>
+            </w:r>
+          </w:p>
+        </w:tc>
+        <w:tc>
+          <w:tcPr>
+            <w:tcW w:w="1800" w:type="dxa"/>
           </w:tcPr>
           <w:p/>
         </w:tc>
-      </w:tr>
-      <w:tr>
-        <w:tc>
-          <w:tcPr>
-            <w:tcW w:w="985" w:type="dxa"/>
+        <w:tc>
+          <w:tcPr>
+            <w:tcW w:w="2695" w:type="dxa"/>
+          </w:tcPr>
+          <w:p>
+            <w:r>
+              <w:t>Required message was removed Postal code line with invalid data</w:t>
+            </w:r>
+            <w:r>
+              <w:t xml:space="preserve"> and form submitted.</w:t>
+            </w:r>
+          </w:p>
+        </w:tc>
+      </w:tr>
+      <w:tr>
+        <w:tc>
+          <w:tcPr>
+            <w:tcW w:w="535" w:type="dxa"/>
+          </w:tcPr>
+          <w:p>
+            <w:r>
+              <w:t>10</w:t>
+            </w:r>
+          </w:p>
+        </w:tc>
+        <w:tc>
+          <w:tcPr>
+            <w:tcW w:w="4320" w:type="dxa"/>
+          </w:tcPr>
+          <w:p>
+            <w:r>
+              <w:t xml:space="preserve">Ordered a pizza </w:t>
+            </w:r>
+          </w:p>
+        </w:tc>
+        <w:tc>
+          <w:tcPr>
+            <w:tcW w:w="1800" w:type="dxa"/>
           </w:tcPr>
           <w:p/>
         </w:tc>
         <w:tc>
           <w:tcPr>
-            <w:tcW w:w="4500" w:type="dxa"/>
+            <w:tcW w:w="2695" w:type="dxa"/>
+          </w:tcPr>
+          <w:p>
+            <w:r>
+              <w:t>Redirected to Place order</w:t>
+            </w:r>
+          </w:p>
+        </w:tc>
+      </w:tr>
+      <w:tr>
+        <w:tc>
+          <w:tcPr>
+            <w:tcW w:w="535" w:type="dxa"/>
+          </w:tcPr>
+          <w:p>
+            <w:r>
+              <w:t>11</w:t>
+            </w:r>
+          </w:p>
+        </w:tc>
+        <w:tc>
+          <w:tcPr>
+            <w:tcW w:w="4320" w:type="dxa"/>
+          </w:tcPr>
+          <w:p>
+            <w:r>
+              <w:t>Added over 100 characters to Name field and Placed Order</w:t>
+            </w:r>
+          </w:p>
+        </w:tc>
+        <w:tc>
+          <w:tcPr>
+            <w:tcW w:w="1800" w:type="dxa"/>
           </w:tcPr>
           <w:p/>
         </w:tc>
         <w:tc>
           <w:tcPr>
-            <w:tcW w:w="1527" w:type="dxa"/>
+            <w:tcW w:w="2695" w:type="dxa"/>
+          </w:tcPr>
+          <w:p>
+            <w:r>
+              <w:t>Name field displayed maximum length message and form did not submit.</w:t>
+            </w:r>
+          </w:p>
+        </w:tc>
+      </w:tr>
+      <w:tr>
+        <w:tc>
+          <w:tcPr>
+            <w:tcW w:w="535" w:type="dxa"/>
+          </w:tcPr>
+          <w:p>
+            <w:r>
+              <w:t>12</w:t>
+            </w:r>
+          </w:p>
+        </w:tc>
+        <w:tc>
+          <w:tcPr>
+            <w:tcW w:w="4320" w:type="dxa"/>
+          </w:tcPr>
+          <w:p>
+            <w:r>
+              <w:t>Added over 100 characters to Name field and Placed Order</w:t>
+            </w:r>
+          </w:p>
+        </w:tc>
+        <w:tc>
+          <w:tcPr>
+            <w:tcW w:w="1800" w:type="dxa"/>
           </w:tcPr>
           <w:p/>
         </w:tc>
         <w:tc>
           <w:tcPr>
-            <w:tcW w:w="2338" w:type="dxa"/>
+            <w:tcW w:w="2695" w:type="dxa"/>
+          </w:tcPr>
+          <w:p>
+            <w:r>
+              <w:t>Name field displayed maximum length message and form did not submit.</w:t>
+            </w:r>
+          </w:p>
+        </w:tc>
+      </w:tr>
+      <w:tr>
+        <w:tc>
+          <w:tcPr>
+            <w:tcW w:w="535" w:type="dxa"/>
+          </w:tcPr>
+          <w:p>
+            <w:r>
+              <w:t>13</w:t>
+            </w:r>
+          </w:p>
+        </w:tc>
+        <w:tc>
+          <w:tcPr>
+            <w:tcW w:w="4320" w:type="dxa"/>
+          </w:tcPr>
+          <w:p>
+            <w:r>
+              <w:t xml:space="preserve">Added over 100 characters to </w:t>
+            </w:r>
+            <w:r>
+              <w:t xml:space="preserve">Address </w:t>
+            </w:r>
+            <w:r>
+              <w:t>field and Placed Order</w:t>
+            </w:r>
+          </w:p>
+        </w:tc>
+        <w:tc>
+          <w:tcPr>
+            <w:tcW w:w="1800" w:type="dxa"/>
           </w:tcPr>
           <w:p/>
         </w:tc>
+        <w:tc>
+          <w:tcPr>
+            <w:tcW w:w="2695" w:type="dxa"/>
+          </w:tcPr>
+          <w:p>
+            <w:r>
+              <w:t>Address field displayed maximum length message and form did not submit.</w:t>
+            </w:r>
+          </w:p>
+        </w:tc>
+      </w:tr>
+      <w:tr>
+        <w:tc>
+          <w:tcPr>
+            <w:tcW w:w="535" w:type="dxa"/>
+          </w:tcPr>
+          <w:p>
+            <w:r>
+              <w:t>14</w:t>
+            </w:r>
+          </w:p>
+        </w:tc>
+        <w:tc>
+          <w:tcPr>
+            <w:tcW w:w="4320" w:type="dxa"/>
+          </w:tcPr>
+          <w:p>
+            <w:r>
+              <w:t xml:space="preserve">Added over 100 characters to </w:t>
+            </w:r>
+            <w:r>
+              <w:t>City</w:t>
+            </w:r>
+            <w:r>
+              <w:t xml:space="preserve"> field and Placed Order</w:t>
+            </w:r>
+          </w:p>
+        </w:tc>
+        <w:tc>
+          <w:tcPr>
+            <w:tcW w:w="1800" w:type="dxa"/>
+          </w:tcPr>
+          <w:p/>
+        </w:tc>
+        <w:tc>
+          <w:tcPr>
+            <w:tcW w:w="2695" w:type="dxa"/>
+          </w:tcPr>
+          <w:p>
+            <w:r>
+              <w:t>City</w:t>
+            </w:r>
+            <w:r>
+              <w:t xml:space="preserve"> field displayed maximum length message and form did not submit.</w:t>
+            </w:r>
+          </w:p>
+        </w:tc>
+      </w:tr>
+      <w:tr>
+        <w:tc>
+          <w:tcPr>
+            <w:tcW w:w="535" w:type="dxa"/>
+          </w:tcPr>
+          <w:p>
+            <w:r>
+              <w:lastRenderedPageBreak/>
+              <w:t>15</w:t>
+            </w:r>
+          </w:p>
+        </w:tc>
+        <w:tc>
+          <w:tcPr>
+            <w:tcW w:w="4320" w:type="dxa"/>
+          </w:tcPr>
+          <w:p>
+            <w:r>
+              <w:t xml:space="preserve">Added over 100 characters to </w:t>
+            </w:r>
+            <w:proofErr w:type="gramStart"/>
+            <w:r>
+              <w:t>Region</w:t>
+            </w:r>
+            <w:proofErr w:type="gramEnd"/>
+            <w:r>
+              <w:t xml:space="preserve"> field and Placed Order</w:t>
+            </w:r>
+          </w:p>
+        </w:tc>
+        <w:tc>
+          <w:tcPr>
+            <w:tcW w:w="1800" w:type="dxa"/>
+          </w:tcPr>
+          <w:p/>
+        </w:tc>
+        <w:tc>
+          <w:tcPr>
+            <w:tcW w:w="2695" w:type="dxa"/>
+          </w:tcPr>
+          <w:p>
+            <w:r>
+              <w:t>Region</w:t>
+            </w:r>
+            <w:r>
+              <w:t xml:space="preserve"> field displayed maximum length message and form did not submit.</w:t>
+            </w:r>
+          </w:p>
+        </w:tc>
+      </w:tr>
+      <w:tr>
+        <w:tc>
+          <w:tcPr>
+            <w:tcW w:w="535" w:type="dxa"/>
+          </w:tcPr>
+          <w:p>
+            <w:r>
+              <w:t>16</w:t>
+            </w:r>
+          </w:p>
+        </w:tc>
+        <w:tc>
+          <w:tcPr>
+            <w:tcW w:w="4320" w:type="dxa"/>
+          </w:tcPr>
+          <w:p>
+            <w:r>
+              <w:t xml:space="preserve">Added over 100 characters to </w:t>
+            </w:r>
+            <w:r>
+              <w:t>Postal code</w:t>
+            </w:r>
+            <w:r>
+              <w:t xml:space="preserve"> field and Placed Order</w:t>
+            </w:r>
+          </w:p>
+        </w:tc>
+        <w:tc>
+          <w:tcPr>
+            <w:tcW w:w="1800" w:type="dxa"/>
+          </w:tcPr>
+          <w:p/>
+        </w:tc>
+        <w:tc>
+          <w:tcPr>
+            <w:tcW w:w="2695" w:type="dxa"/>
+          </w:tcPr>
+          <w:p>
+            <w:r>
+              <w:t>Postal code</w:t>
+            </w:r>
+            <w:r>
+              <w:t xml:space="preserve"> field displayed maximum length message and form did not submit.</w:t>
+            </w:r>
+          </w:p>
+        </w:tc>
       </w:tr>
     </w:tbl>
-    <w:p/>
-    <w:p>
-      <w:r>
-        <w:br w:type="page"/>
-      </w:r>
-    </w:p>
     <w:p/>
     <w:p>
       <w:pPr>
@@ -3433,24 +4092,26 @@
       </w:r>
     </w:p>
     <w:p>
-      <w:pPr>
-        <w:rPr>
-          <w:b/>
-          <w:bCs/>
-        </w:rPr>
-      </w:pPr>
+      <w:r>
+        <w:t xml:space="preserve">Session 3: </w:t>
+      </w:r>
+      <w:hyperlink r:id="rId5" w:history="1">
+        <w:r>
+          <w:rPr>
+            <w:rStyle w:val="Hyperlink"/>
+          </w:rPr>
+          <w:t>https://app.screencast.com/UM28E73vuH9dy</w:t>
+        </w:r>
+      </w:hyperlink>
     </w:p>
     <w:p>
-      <w:pPr>
-        <w:ind w:firstLine="720"/>
-      </w:pPr>
       <w:r>
         <w:t>Session 4:</w:t>
       </w:r>
       <w:r>
         <w:t xml:space="preserve"> </w:t>
       </w:r>
-      <w:hyperlink r:id="rId5" w:history="1">
+      <w:hyperlink r:id="rId6" w:history="1">
         <w:r>
           <w:rPr>
             <w:rStyle w:val="Hyperlink"/>

</xml_diff>

<commit_message>
Updated session 3 and 4 with better comments
</commit_message>
<xml_diff>
--- a/weeklyAssignment/Week 4.docx
+++ b/weeklyAssignment/Week 4.docx
@@ -134,17 +134,7 @@
           </w:tcPr>
           <w:p>
             <w:r>
-              <w:t xml:space="preserve">Rapidly add and remove toppings and change size of pizza. Try adding meat on a veggie </w:t>
-            </w:r>
-            <w:proofErr w:type="spellStart"/>
-            <w:proofErr w:type="gramStart"/>
-            <w:r>
-              <w:t>pizza.Change</w:t>
-            </w:r>
-            <w:proofErr w:type="spellEnd"/>
-            <w:proofErr w:type="gramEnd"/>
-            <w:r>
-              <w:t xml:space="preserve"> browser size.</w:t>
+              <w:t>Rapidly add and remove toppings and change size of pizza. Try adding meat on a veggie pizza.Change browser size.</w:t>
             </w:r>
           </w:p>
         </w:tc>
@@ -296,15 +286,7 @@
           </w:tcPr>
           <w:p>
             <w:r>
-              <w:t xml:space="preserve">See if the pizza </w:t>
-            </w:r>
-            <w:proofErr w:type="gramStart"/>
-            <w:r>
-              <w:t>get</w:t>
-            </w:r>
-            <w:proofErr w:type="gramEnd"/>
-            <w:r>
-              <w:t xml:space="preserve"> delivered</w:t>
+              <w:t>See if the pizza get delivered</w:t>
             </w:r>
           </w:p>
         </w:tc>
@@ -1519,23 +1501,7 @@
               </w:numPr>
             </w:pPr>
             <w:r>
-              <w:t>Performance under load (</w:t>
-            </w:r>
-            <w:proofErr w:type="spellStart"/>
-            <w:r>
-              <w:t>ui</w:t>
-            </w:r>
-            <w:proofErr w:type="spellEnd"/>
-            <w:r>
-              <w:t xml:space="preserve"> freeze, </w:t>
-            </w:r>
-            <w:proofErr w:type="spellStart"/>
-            <w:r>
-              <w:t>db</w:t>
-            </w:r>
-            <w:proofErr w:type="spellEnd"/>
-            <w:r>
-              <w:t xml:space="preserve"> keep up)</w:t>
+              <w:t>Performance under load (ui freeze, db keep up)</w:t>
             </w:r>
           </w:p>
         </w:tc>
@@ -1833,15 +1799,7 @@
               </w:numPr>
             </w:pPr>
             <w:r>
-              <w:t xml:space="preserve">Acceptance or rejection of logic (emoji in postal code, address </w:t>
-            </w:r>
-            <w:proofErr w:type="spellStart"/>
-            <w:r>
-              <w:t>etc</w:t>
-            </w:r>
-            <w:proofErr w:type="spellEnd"/>
-            <w:r>
-              <w:t>)</w:t>
+              <w:t>Acceptance or rejection of logic (emoji in postal code, address etc)</w:t>
             </w:r>
           </w:p>
           <w:p>
@@ -2967,15 +2925,7 @@
           </w:tcPr>
           <w:p>
             <w:r>
-              <w:t xml:space="preserve">Press </w:t>
-            </w:r>
-            <w:proofErr w:type="gramStart"/>
-            <w:r>
-              <w:t>submit</w:t>
-            </w:r>
-            <w:proofErr w:type="gramEnd"/>
-            <w:r>
-              <w:t xml:space="preserve"> without entering Name and address</w:t>
+              <w:t>Press submit without entering Name and address</w:t>
             </w:r>
           </w:p>
         </w:tc>
@@ -2983,7 +2933,11 @@
           <w:tcPr>
             <w:tcW w:w="1800" w:type="dxa"/>
           </w:tcPr>
-          <w:p/>
+          <w:p>
+            <w:r>
+              <w:t>Success</w:t>
+            </w:r>
+          </w:p>
         </w:tc>
         <w:tc>
           <w:tcPr>
@@ -3036,7 +2990,7 @@
           </w:tcPr>
           <w:p>
             <w:r>
-              <w:t>Required name message removed with a valid name but the other required fields with no input were still visible.</w:t>
+              <w:t>Required message for Name was removed. Form did not submit because other fields are required.</w:t>
             </w:r>
           </w:p>
         </w:tc>
@@ -3068,6 +3022,249 @@
           </w:tcPr>
           <w:p>
             <w:r>
+              <w:t>Fail</w:t>
+            </w:r>
+          </w:p>
+        </w:tc>
+        <w:tc>
+          <w:tcPr>
+            <w:tcW w:w="2695" w:type="dxa"/>
+          </w:tcPr>
+          <w:p>
+            <w:r>
+              <w:t xml:space="preserve">Required message for </w:t>
+            </w:r>
+            <w:r>
+              <w:t>Address</w:t>
+            </w:r>
+            <w:r>
+              <w:t xml:space="preserve"> was removed. Form did not submit because other fields are required.</w:t>
+            </w:r>
+            <w:r>
+              <w:t xml:space="preserve"> Invalid data was accepted</w:t>
+            </w:r>
+          </w:p>
+        </w:tc>
+      </w:tr>
+      <w:tr>
+        <w:tc>
+          <w:tcPr>
+            <w:tcW w:w="535" w:type="dxa"/>
+          </w:tcPr>
+          <w:p>
+            <w:r>
+              <w:t>7</w:t>
+            </w:r>
+          </w:p>
+        </w:tc>
+        <w:tc>
+          <w:tcPr>
+            <w:tcW w:w="4320" w:type="dxa"/>
+          </w:tcPr>
+          <w:p>
+            <w:r>
+              <w:t xml:space="preserve">Added </w:t>
+            </w:r>
+            <w:r>
+              <w:t>invalid</w:t>
+            </w:r>
+            <w:r>
+              <w:t xml:space="preserve"> </w:t>
+            </w:r>
+            <w:r>
+              <w:t>City</w:t>
+            </w:r>
+            <w:r>
+              <w:t xml:space="preserve"> and hit submit</w:t>
+            </w:r>
+          </w:p>
+        </w:tc>
+        <w:tc>
+          <w:tcPr>
+            <w:tcW w:w="1800" w:type="dxa"/>
+          </w:tcPr>
+          <w:p>
+            <w:r>
+              <w:t>Fail</w:t>
+            </w:r>
+          </w:p>
+        </w:tc>
+        <w:tc>
+          <w:tcPr>
+            <w:tcW w:w="2695" w:type="dxa"/>
+          </w:tcPr>
+          <w:p>
+            <w:r>
+              <w:t xml:space="preserve">Required message for </w:t>
+            </w:r>
+            <w:r>
+              <w:t>City</w:t>
+            </w:r>
+            <w:r>
+              <w:t xml:space="preserve"> was removed. Invalid data was accepted</w:t>
+            </w:r>
+            <w:r>
+              <w:t xml:space="preserve">. </w:t>
+            </w:r>
+            <w:r>
+              <w:t xml:space="preserve">Form did not submit because other fields are required. </w:t>
+            </w:r>
+          </w:p>
+        </w:tc>
+      </w:tr>
+      <w:tr>
+        <w:tc>
+          <w:tcPr>
+            <w:tcW w:w="535" w:type="dxa"/>
+          </w:tcPr>
+          <w:p>
+            <w:r>
+              <w:t>8</w:t>
+            </w:r>
+          </w:p>
+        </w:tc>
+        <w:tc>
+          <w:tcPr>
+            <w:tcW w:w="4320" w:type="dxa"/>
+          </w:tcPr>
+          <w:p>
+            <w:r>
+              <w:t xml:space="preserve">Added </w:t>
+            </w:r>
+            <w:r>
+              <w:t>invalid</w:t>
+            </w:r>
+            <w:r>
+              <w:t xml:space="preserve"> </w:t>
+            </w:r>
+            <w:r>
+              <w:t>Region</w:t>
+            </w:r>
+            <w:r>
+              <w:t xml:space="preserve"> and hit submit</w:t>
+            </w:r>
+          </w:p>
+        </w:tc>
+        <w:tc>
+          <w:tcPr>
+            <w:tcW w:w="1800" w:type="dxa"/>
+          </w:tcPr>
+          <w:p>
+            <w:r>
+              <w:t>Fail</w:t>
+            </w:r>
+          </w:p>
+        </w:tc>
+        <w:tc>
+          <w:tcPr>
+            <w:tcW w:w="2695" w:type="dxa"/>
+          </w:tcPr>
+          <w:p>
+            <w:r>
+              <w:t xml:space="preserve">Required message for </w:t>
+            </w:r>
+            <w:r>
+              <w:t>Region</w:t>
+            </w:r>
+            <w:r>
+              <w:t xml:space="preserve"> was removed.</w:t>
+            </w:r>
+            <w:r>
+              <w:t xml:space="preserve">  </w:t>
+            </w:r>
+            <w:r>
+              <w:t>Invalid data was accepted Form did not submit because other fields are required.</w:t>
+            </w:r>
+          </w:p>
+        </w:tc>
+      </w:tr>
+      <w:tr>
+        <w:tc>
+          <w:tcPr>
+            <w:tcW w:w="535" w:type="dxa"/>
+          </w:tcPr>
+          <w:p>
+            <w:r>
+              <w:t>9</w:t>
+            </w:r>
+          </w:p>
+        </w:tc>
+        <w:tc>
+          <w:tcPr>
+            <w:tcW w:w="4320" w:type="dxa"/>
+          </w:tcPr>
+          <w:p>
+            <w:r>
+              <w:t xml:space="preserve">Added invalid </w:t>
+            </w:r>
+            <w:r>
+              <w:t>Postal code.</w:t>
+            </w:r>
+          </w:p>
+        </w:tc>
+        <w:tc>
+          <w:tcPr>
+            <w:tcW w:w="1800" w:type="dxa"/>
+          </w:tcPr>
+          <w:p>
+            <w:r>
+              <w:t>Fail</w:t>
+            </w:r>
+          </w:p>
+        </w:tc>
+        <w:tc>
+          <w:tcPr>
+            <w:tcW w:w="2695" w:type="dxa"/>
+          </w:tcPr>
+          <w:p>
+            <w:r>
+              <w:t xml:space="preserve">Required message for </w:t>
+            </w:r>
+            <w:r>
+              <w:t>Postal code</w:t>
+            </w:r>
+            <w:r>
+              <w:t xml:space="preserve"> was removed. Invalid data was accepted</w:t>
+            </w:r>
+            <w:r>
+              <w:t>.</w:t>
+            </w:r>
+            <w:r>
+              <w:t xml:space="preserve"> Form </w:t>
+            </w:r>
+            <w:r>
+              <w:t>submitted with a bad Postal code.</w:t>
+            </w:r>
+          </w:p>
+        </w:tc>
+      </w:tr>
+      <w:tr>
+        <w:tc>
+          <w:tcPr>
+            <w:tcW w:w="535" w:type="dxa"/>
+          </w:tcPr>
+          <w:p>
+            <w:r>
+              <w:t>10</w:t>
+            </w:r>
+          </w:p>
+        </w:tc>
+        <w:tc>
+          <w:tcPr>
+            <w:tcW w:w="4320" w:type="dxa"/>
+          </w:tcPr>
+          <w:p>
+            <w:r>
+              <w:t xml:space="preserve">Ordered a pizza </w:t>
+            </w:r>
+          </w:p>
+        </w:tc>
+        <w:tc>
+          <w:tcPr>
+            <w:tcW w:w="1800" w:type="dxa"/>
+          </w:tcPr>
+          <w:p>
+            <w:r>
               <w:t>Success</w:t>
             </w:r>
           </w:p>
@@ -3078,7 +3275,7 @@
           </w:tcPr>
           <w:p>
             <w:r>
-              <w:t>Required message was removed address line with invalid data.</w:t>
+              <w:t>Redirected to Place order</w:t>
             </w:r>
           </w:p>
         </w:tc>
@@ -3090,7 +3287,7 @@
           </w:tcPr>
           <w:p>
             <w:r>
-              <w:t>7</w:t>
+              <w:t>11</w:t>
             </w:r>
           </w:p>
         </w:tc>
@@ -3100,19 +3297,146 @@
           </w:tcPr>
           <w:p>
             <w:r>
-              <w:t xml:space="preserve">Added </w:t>
-            </w:r>
-            <w:r>
-              <w:t>invalid</w:t>
-            </w:r>
-            <w:r>
-              <w:t xml:space="preserve"> </w:t>
+              <w:t>Added over 100 characters to Name field and Placed Order</w:t>
+            </w:r>
+          </w:p>
+        </w:tc>
+        <w:tc>
+          <w:tcPr>
+            <w:tcW w:w="1800" w:type="dxa"/>
+          </w:tcPr>
+          <w:p>
+            <w:r>
+              <w:t>Success</w:t>
+            </w:r>
+          </w:p>
+        </w:tc>
+        <w:tc>
+          <w:tcPr>
+            <w:tcW w:w="2695" w:type="dxa"/>
+          </w:tcPr>
+          <w:p>
+            <w:r>
+              <w:t>Name field displayed maximum length message and form did not submit.</w:t>
+            </w:r>
+          </w:p>
+        </w:tc>
+      </w:tr>
+      <w:tr>
+        <w:tc>
+          <w:tcPr>
+            <w:tcW w:w="535" w:type="dxa"/>
+          </w:tcPr>
+          <w:p>
+            <w:r>
+              <w:lastRenderedPageBreak/>
+              <w:t>12</w:t>
+            </w:r>
+          </w:p>
+        </w:tc>
+        <w:tc>
+          <w:tcPr>
+            <w:tcW w:w="4320" w:type="dxa"/>
+          </w:tcPr>
+          <w:p>
+            <w:r>
+              <w:t>Added over 100 characters to Name field and Placed Order</w:t>
+            </w:r>
+          </w:p>
+        </w:tc>
+        <w:tc>
+          <w:tcPr>
+            <w:tcW w:w="1800" w:type="dxa"/>
+          </w:tcPr>
+          <w:p>
+            <w:r>
+              <w:t>Success</w:t>
+            </w:r>
+          </w:p>
+        </w:tc>
+        <w:tc>
+          <w:tcPr>
+            <w:tcW w:w="2695" w:type="dxa"/>
+          </w:tcPr>
+          <w:p>
+            <w:r>
+              <w:t>Name field displayed maximum length message and form did not submit.</w:t>
+            </w:r>
+          </w:p>
+        </w:tc>
+      </w:tr>
+      <w:tr>
+        <w:tc>
+          <w:tcPr>
+            <w:tcW w:w="535" w:type="dxa"/>
+          </w:tcPr>
+          <w:p>
+            <w:r>
+              <w:t>13</w:t>
+            </w:r>
+          </w:p>
+        </w:tc>
+        <w:tc>
+          <w:tcPr>
+            <w:tcW w:w="4320" w:type="dxa"/>
+          </w:tcPr>
+          <w:p>
+            <w:r>
+              <w:t xml:space="preserve">Added over 100 characters to </w:t>
+            </w:r>
+            <w:r>
+              <w:t xml:space="preserve">Address </w:t>
+            </w:r>
+            <w:r>
+              <w:t>field and Placed Order</w:t>
+            </w:r>
+          </w:p>
+        </w:tc>
+        <w:tc>
+          <w:tcPr>
+            <w:tcW w:w="1800" w:type="dxa"/>
+          </w:tcPr>
+          <w:p>
+            <w:r>
+              <w:t>Success</w:t>
+            </w:r>
+          </w:p>
+        </w:tc>
+        <w:tc>
+          <w:tcPr>
+            <w:tcW w:w="2695" w:type="dxa"/>
+          </w:tcPr>
+          <w:p>
+            <w:r>
+              <w:t>Address field displayed maximum length message and form did not submit.</w:t>
+            </w:r>
+          </w:p>
+        </w:tc>
+      </w:tr>
+      <w:tr>
+        <w:tc>
+          <w:tcPr>
+            <w:tcW w:w="535" w:type="dxa"/>
+          </w:tcPr>
+          <w:p>
+            <w:r>
+              <w:t>14</w:t>
+            </w:r>
+          </w:p>
+        </w:tc>
+        <w:tc>
+          <w:tcPr>
+            <w:tcW w:w="4320" w:type="dxa"/>
+          </w:tcPr>
+          <w:p>
+            <w:r>
+              <w:t xml:space="preserve">Added over 100 characters to </w:t>
             </w:r>
             <w:r>
               <w:t>City</w:t>
             </w:r>
             <w:r>
-              <w:t xml:space="preserve"> and hit submit</w:t>
+              <w:t xml:space="preserve"> field and Placed Order</w:t>
             </w:r>
           </w:p>
         </w:tc>
@@ -3120,7 +3444,11 @@
           <w:tcPr>
             <w:tcW w:w="1800" w:type="dxa"/>
           </w:tcPr>
-          <w:p/>
+          <w:p>
+            <w:r>
+              <w:t>Success</w:t>
+            </w:r>
+          </w:p>
         </w:tc>
         <w:tc>
           <w:tcPr>
@@ -3128,13 +3456,10 @@
           </w:tcPr>
           <w:p>
             <w:r>
-              <w:t xml:space="preserve">Required message was removed </w:t>
-            </w:r>
-            <w:r>
-              <w:t>city</w:t>
-            </w:r>
-            <w:r>
-              <w:t xml:space="preserve"> line with invalid data.</w:t>
+              <w:t>City</w:t>
+            </w:r>
+            <w:r>
+              <w:t xml:space="preserve"> field displayed maximum length message and form did not submit.</w:t>
             </w:r>
           </w:p>
         </w:tc>
@@ -3146,7 +3471,7 @@
           </w:tcPr>
           <w:p>
             <w:r>
-              <w:t>8</w:t>
+              <w:t>15</w:t>
             </w:r>
           </w:p>
         </w:tc>
@@ -3156,19 +3481,13 @@
           </w:tcPr>
           <w:p>
             <w:r>
-              <w:t xml:space="preserve">Added </w:t>
-            </w:r>
-            <w:r>
-              <w:t>invalid</w:t>
-            </w:r>
-            <w:r>
-              <w:t xml:space="preserve"> </w:t>
+              <w:t xml:space="preserve">Added over 100 characters to </w:t>
             </w:r>
             <w:r>
               <w:t>Region</w:t>
             </w:r>
             <w:r>
-              <w:t xml:space="preserve"> and hit submit</w:t>
+              <w:t xml:space="preserve"> field and Placed Order</w:t>
             </w:r>
           </w:p>
         </w:tc>
@@ -3176,7 +3495,11 @@
           <w:tcPr>
             <w:tcW w:w="1800" w:type="dxa"/>
           </w:tcPr>
-          <w:p/>
+          <w:p>
+            <w:r>
+              <w:t>Success</w:t>
+            </w:r>
+          </w:p>
         </w:tc>
         <w:tc>
           <w:tcPr>
@@ -3184,13 +3507,10 @@
           </w:tcPr>
           <w:p>
             <w:r>
-              <w:t xml:space="preserve">Required message was removed </w:t>
-            </w:r>
-            <w:r>
               <w:t>Region</w:t>
             </w:r>
             <w:r>
-              <w:t xml:space="preserve"> line with invalid data.</w:t>
+              <w:t xml:space="preserve"> field displayed maximum length message and form did not submit.</w:t>
             </w:r>
           </w:p>
         </w:tc>
@@ -3202,7 +3522,7 @@
           </w:tcPr>
           <w:p>
             <w:r>
-              <w:t>9</w:t>
+              <w:t>16</w:t>
             </w:r>
           </w:p>
         </w:tc>
@@ -3212,10 +3532,13 @@
           </w:tcPr>
           <w:p>
             <w:r>
-              <w:t xml:space="preserve">Added invalid </w:t>
-            </w:r>
-            <w:r>
-              <w:t>Postal code.</w:t>
+              <w:t xml:space="preserve">Added over 100 characters to </w:t>
+            </w:r>
+            <w:r>
+              <w:t>Postal code</w:t>
+            </w:r>
+            <w:r>
+              <w:t xml:space="preserve"> field and Placed Order</w:t>
             </w:r>
           </w:p>
         </w:tc>
@@ -3223,309 +3546,11 @@
           <w:tcPr>
             <w:tcW w:w="1800" w:type="dxa"/>
           </w:tcPr>
-          <w:p/>
-        </w:tc>
-        <w:tc>
-          <w:tcPr>
-            <w:tcW w:w="2695" w:type="dxa"/>
-          </w:tcPr>
-          <w:p>
-            <w:r>
-              <w:t>Required message was removed Postal code line with invalid data</w:t>
-            </w:r>
-            <w:r>
-              <w:t xml:space="preserve"> and form submitted.</w:t>
-            </w:r>
-          </w:p>
-        </w:tc>
-      </w:tr>
-      <w:tr>
-        <w:tc>
-          <w:tcPr>
-            <w:tcW w:w="535" w:type="dxa"/>
-          </w:tcPr>
-          <w:p>
-            <w:r>
-              <w:t>10</w:t>
-            </w:r>
-          </w:p>
-        </w:tc>
-        <w:tc>
-          <w:tcPr>
-            <w:tcW w:w="4320" w:type="dxa"/>
-          </w:tcPr>
-          <w:p>
-            <w:r>
-              <w:t xml:space="preserve">Ordered a pizza </w:t>
-            </w:r>
-          </w:p>
-        </w:tc>
-        <w:tc>
-          <w:tcPr>
-            <w:tcW w:w="1800" w:type="dxa"/>
-          </w:tcPr>
-          <w:p/>
-        </w:tc>
-        <w:tc>
-          <w:tcPr>
-            <w:tcW w:w="2695" w:type="dxa"/>
-          </w:tcPr>
-          <w:p>
-            <w:r>
-              <w:t>Redirected to Place order</w:t>
-            </w:r>
-          </w:p>
-        </w:tc>
-      </w:tr>
-      <w:tr>
-        <w:tc>
-          <w:tcPr>
-            <w:tcW w:w="535" w:type="dxa"/>
-          </w:tcPr>
-          <w:p>
-            <w:r>
-              <w:t>11</w:t>
-            </w:r>
-          </w:p>
-        </w:tc>
-        <w:tc>
-          <w:tcPr>
-            <w:tcW w:w="4320" w:type="dxa"/>
-          </w:tcPr>
-          <w:p>
-            <w:r>
-              <w:t>Added over 100 characters to Name field and Placed Order</w:t>
-            </w:r>
-          </w:p>
-        </w:tc>
-        <w:tc>
-          <w:tcPr>
-            <w:tcW w:w="1800" w:type="dxa"/>
-          </w:tcPr>
-          <w:p/>
-        </w:tc>
-        <w:tc>
-          <w:tcPr>
-            <w:tcW w:w="2695" w:type="dxa"/>
-          </w:tcPr>
-          <w:p>
-            <w:r>
-              <w:t>Name field displayed maximum length message and form did not submit.</w:t>
-            </w:r>
-          </w:p>
-        </w:tc>
-      </w:tr>
-      <w:tr>
-        <w:tc>
-          <w:tcPr>
-            <w:tcW w:w="535" w:type="dxa"/>
-          </w:tcPr>
-          <w:p>
-            <w:r>
-              <w:t>12</w:t>
-            </w:r>
-          </w:p>
-        </w:tc>
-        <w:tc>
-          <w:tcPr>
-            <w:tcW w:w="4320" w:type="dxa"/>
-          </w:tcPr>
-          <w:p>
-            <w:r>
-              <w:t>Added over 100 characters to Name field and Placed Order</w:t>
-            </w:r>
-          </w:p>
-        </w:tc>
-        <w:tc>
-          <w:tcPr>
-            <w:tcW w:w="1800" w:type="dxa"/>
-          </w:tcPr>
-          <w:p/>
-        </w:tc>
-        <w:tc>
-          <w:tcPr>
-            <w:tcW w:w="2695" w:type="dxa"/>
-          </w:tcPr>
-          <w:p>
-            <w:r>
-              <w:t>Name field displayed maximum length message and form did not submit.</w:t>
-            </w:r>
-          </w:p>
-        </w:tc>
-      </w:tr>
-      <w:tr>
-        <w:tc>
-          <w:tcPr>
-            <w:tcW w:w="535" w:type="dxa"/>
-          </w:tcPr>
-          <w:p>
-            <w:r>
-              <w:t>13</w:t>
-            </w:r>
-          </w:p>
-        </w:tc>
-        <w:tc>
-          <w:tcPr>
-            <w:tcW w:w="4320" w:type="dxa"/>
-          </w:tcPr>
-          <w:p>
-            <w:r>
-              <w:t xml:space="preserve">Added over 100 characters to </w:t>
-            </w:r>
-            <w:r>
-              <w:t xml:space="preserve">Address </w:t>
-            </w:r>
-            <w:r>
-              <w:t>field and Placed Order</w:t>
-            </w:r>
-          </w:p>
-        </w:tc>
-        <w:tc>
-          <w:tcPr>
-            <w:tcW w:w="1800" w:type="dxa"/>
-          </w:tcPr>
-          <w:p/>
-        </w:tc>
-        <w:tc>
-          <w:tcPr>
-            <w:tcW w:w="2695" w:type="dxa"/>
-          </w:tcPr>
-          <w:p>
-            <w:r>
-              <w:t>Address field displayed maximum length message and form did not submit.</w:t>
-            </w:r>
-          </w:p>
-        </w:tc>
-      </w:tr>
-      <w:tr>
-        <w:tc>
-          <w:tcPr>
-            <w:tcW w:w="535" w:type="dxa"/>
-          </w:tcPr>
-          <w:p>
-            <w:r>
-              <w:t>14</w:t>
-            </w:r>
-          </w:p>
-        </w:tc>
-        <w:tc>
-          <w:tcPr>
-            <w:tcW w:w="4320" w:type="dxa"/>
-          </w:tcPr>
-          <w:p>
-            <w:r>
-              <w:t xml:space="preserve">Added over 100 characters to </w:t>
-            </w:r>
-            <w:r>
-              <w:t>City</w:t>
-            </w:r>
-            <w:r>
-              <w:t xml:space="preserve"> field and Placed Order</w:t>
-            </w:r>
-          </w:p>
-        </w:tc>
-        <w:tc>
-          <w:tcPr>
-            <w:tcW w:w="1800" w:type="dxa"/>
-          </w:tcPr>
-          <w:p/>
-        </w:tc>
-        <w:tc>
-          <w:tcPr>
-            <w:tcW w:w="2695" w:type="dxa"/>
-          </w:tcPr>
-          <w:p>
-            <w:r>
-              <w:t>City</w:t>
-            </w:r>
-            <w:r>
-              <w:t xml:space="preserve"> field displayed maximum length message and form did not submit.</w:t>
-            </w:r>
-          </w:p>
-        </w:tc>
-      </w:tr>
-      <w:tr>
-        <w:tc>
-          <w:tcPr>
-            <w:tcW w:w="535" w:type="dxa"/>
-          </w:tcPr>
-          <w:p>
-            <w:r>
-              <w:lastRenderedPageBreak/>
-              <w:t>15</w:t>
-            </w:r>
-          </w:p>
-        </w:tc>
-        <w:tc>
-          <w:tcPr>
-            <w:tcW w:w="4320" w:type="dxa"/>
-          </w:tcPr>
-          <w:p>
-            <w:r>
-              <w:t xml:space="preserve">Added over 100 characters to </w:t>
-            </w:r>
-            <w:proofErr w:type="gramStart"/>
-            <w:r>
-              <w:t>Region</w:t>
-            </w:r>
-            <w:proofErr w:type="gramEnd"/>
-            <w:r>
-              <w:t xml:space="preserve"> field and Placed Order</w:t>
-            </w:r>
-          </w:p>
-        </w:tc>
-        <w:tc>
-          <w:tcPr>
-            <w:tcW w:w="1800" w:type="dxa"/>
-          </w:tcPr>
-          <w:p/>
-        </w:tc>
-        <w:tc>
-          <w:tcPr>
-            <w:tcW w:w="2695" w:type="dxa"/>
-          </w:tcPr>
-          <w:p>
-            <w:r>
-              <w:t>Region</w:t>
-            </w:r>
-            <w:r>
-              <w:t xml:space="preserve"> field displayed maximum length message and form did not submit.</w:t>
-            </w:r>
-          </w:p>
-        </w:tc>
-      </w:tr>
-      <w:tr>
-        <w:tc>
-          <w:tcPr>
-            <w:tcW w:w="535" w:type="dxa"/>
-          </w:tcPr>
-          <w:p>
-            <w:r>
-              <w:t>16</w:t>
-            </w:r>
-          </w:p>
-        </w:tc>
-        <w:tc>
-          <w:tcPr>
-            <w:tcW w:w="4320" w:type="dxa"/>
-          </w:tcPr>
-          <w:p>
-            <w:r>
-              <w:t xml:space="preserve">Added over 100 characters to </w:t>
-            </w:r>
-            <w:r>
-              <w:t>Postal code</w:t>
-            </w:r>
-            <w:r>
-              <w:t xml:space="preserve"> field and Placed Order</w:t>
-            </w:r>
-          </w:p>
-        </w:tc>
-        <w:tc>
-          <w:tcPr>
-            <w:tcW w:w="1800" w:type="dxa"/>
-          </w:tcPr>
-          <w:p/>
+          <w:p>
+            <w:r>
+              <w:t>Success</w:t>
+            </w:r>
+          </w:p>
         </w:tc>
         <w:tc>
           <w:tcPr>
@@ -3719,7 +3744,11 @@
           <w:tcPr>
             <w:tcW w:w="2338" w:type="dxa"/>
           </w:tcPr>
-          <w:p/>
+          <w:p>
+            <w:r>
+              <w:t xml:space="preserve">Redirect to login </w:t>
+            </w:r>
+          </w:p>
         </w:tc>
       </w:tr>
       <w:tr>
@@ -3749,6 +3778,48 @@
           </w:tcPr>
           <w:p>
             <w:r>
+              <w:t>Fail</w:t>
+            </w:r>
+          </w:p>
+        </w:tc>
+        <w:tc>
+          <w:tcPr>
+            <w:tcW w:w="2338" w:type="dxa"/>
+          </w:tcPr>
+          <w:p>
+            <w:r>
+              <w:t>I was expecting the app to forward me to the registration page or let me use a guess login.</w:t>
+            </w:r>
+          </w:p>
+        </w:tc>
+      </w:tr>
+      <w:tr>
+        <w:tc>
+          <w:tcPr>
+            <w:tcW w:w="985" w:type="dxa"/>
+          </w:tcPr>
+          <w:p>
+            <w:r>
+              <w:t>3</w:t>
+            </w:r>
+          </w:p>
+        </w:tc>
+        <w:tc>
+          <w:tcPr>
+            <w:tcW w:w="4680" w:type="dxa"/>
+          </w:tcPr>
+          <w:p>
+            <w:r>
+              <w:t>Manually navigated to the registration page.</w:t>
+            </w:r>
+          </w:p>
+        </w:tc>
+        <w:tc>
+          <w:tcPr>
+            <w:tcW w:w="1347" w:type="dxa"/>
+          </w:tcPr>
+          <w:p>
+            <w:r>
               <w:t>Success</w:t>
             </w:r>
           </w:p>
@@ -3759,7 +3830,13 @@
           </w:tcPr>
           <w:p>
             <w:r>
-              <w:t>I was expecting the app to forward me to the registration page or let me use a guess login.</w:t>
+              <w:t xml:space="preserve">The username was not kept </w:t>
+            </w:r>
+            <w:r>
+              <w:t>from</w:t>
+            </w:r>
+            <w:r>
+              <w:t xml:space="preserve"> the login, I had to re-enter.</w:t>
             </w:r>
           </w:p>
         </w:tc>
@@ -3771,7 +3848,7 @@
           </w:tcPr>
           <w:p>
             <w:r>
-              <w:t>3</w:t>
+              <w:t>4</w:t>
             </w:r>
           </w:p>
         </w:tc>
@@ -3781,7 +3858,10 @@
           </w:tcPr>
           <w:p>
             <w:r>
-              <w:t>Manually navigated to the registration page.</w:t>
+              <w:t>Registered the username</w:t>
+            </w:r>
+            <w:r>
+              <w:t xml:space="preserve"> and confirmed the account.</w:t>
             </w:r>
           </w:p>
         </w:tc>
@@ -3801,15 +3881,7 @@
           </w:tcPr>
           <w:p>
             <w:r>
-              <w:t xml:space="preserve">The username was not kept on the </w:t>
-            </w:r>
-            <w:proofErr w:type="gramStart"/>
-            <w:r>
-              <w:t>login,</w:t>
-            </w:r>
-            <w:proofErr w:type="gramEnd"/>
-            <w:r>
-              <w:t xml:space="preserve"> I had to re-enter.</w:t>
+              <w:t>The order was not kept.</w:t>
             </w:r>
           </w:p>
         </w:tc>
@@ -3821,7 +3893,7 @@
           </w:tcPr>
           <w:p>
             <w:r>
-              <w:t>4</w:t>
+              <w:t>5</w:t>
             </w:r>
           </w:p>
         </w:tc>
@@ -3831,10 +3903,7 @@
           </w:tcPr>
           <w:p>
             <w:r>
-              <w:t>Registered the username</w:t>
-            </w:r>
-            <w:r>
-              <w:t xml:space="preserve"> and confirmed the account.</w:t>
+              <w:t>Logged in with the new account.</w:t>
             </w:r>
           </w:p>
         </w:tc>
@@ -3866,7 +3935,7 @@
           </w:tcPr>
           <w:p>
             <w:r>
-              <w:t>5</w:t>
+              <w:t>6</w:t>
             </w:r>
           </w:p>
         </w:tc>
@@ -3876,7 +3945,7 @@
           </w:tcPr>
           <w:p>
             <w:r>
-              <w:t>Logged in with the new account.</w:t>
+              <w:t>Signed out of the newly created account</w:t>
             </w:r>
           </w:p>
         </w:tc>
@@ -3884,7 +3953,11 @@
           <w:tcPr>
             <w:tcW w:w="1347" w:type="dxa"/>
           </w:tcPr>
-          <w:p/>
+          <w:p>
+            <w:r>
+              <w:t>Success</w:t>
+            </w:r>
+          </w:p>
         </w:tc>
         <w:tc>
           <w:tcPr>
@@ -3892,7 +3965,7 @@
           </w:tcPr>
           <w:p>
             <w:r>
-              <w:t>The order was not kept.</w:t>
+              <w:t>Redirected to homepage.</w:t>
             </w:r>
           </w:p>
         </w:tc>
@@ -3904,7 +3977,7 @@
           </w:tcPr>
           <w:p>
             <w:r>
-              <w:t>6</w:t>
+              <w:t>7</w:t>
             </w:r>
           </w:p>
         </w:tc>
@@ -3914,7 +3987,7 @@
           </w:tcPr>
           <w:p>
             <w:r>
-              <w:t>Signed out of the newly created account</w:t>
+              <w:t>Placed a pizza order without being logged in.</w:t>
             </w:r>
           </w:p>
         </w:tc>
@@ -3932,45 +4005,11 @@
           <w:tcPr>
             <w:tcW w:w="2338" w:type="dxa"/>
           </w:tcPr>
-          <w:p/>
-        </w:tc>
-      </w:tr>
-      <w:tr>
-        <w:tc>
-          <w:tcPr>
-            <w:tcW w:w="985" w:type="dxa"/>
-          </w:tcPr>
-          <w:p>
-            <w:r>
-              <w:t>7</w:t>
-            </w:r>
-          </w:p>
-        </w:tc>
-        <w:tc>
-          <w:tcPr>
-            <w:tcW w:w="4680" w:type="dxa"/>
-          </w:tcPr>
-          <w:p>
-            <w:r>
-              <w:t>Placed a pizza order without being logged in.</w:t>
-            </w:r>
-          </w:p>
-        </w:tc>
-        <w:tc>
-          <w:tcPr>
-            <w:tcW w:w="1347" w:type="dxa"/>
-          </w:tcPr>
-          <w:p>
-            <w:r>
-              <w:t>Success</w:t>
-            </w:r>
-          </w:p>
-        </w:tc>
-        <w:tc>
-          <w:tcPr>
-            <w:tcW w:w="2338" w:type="dxa"/>
-          </w:tcPr>
-          <w:p/>
+          <w:p>
+            <w:r>
+              <w:t>Redirect to login</w:t>
+            </w:r>
+          </w:p>
         </w:tc>
       </w:tr>
       <w:tr>
@@ -4067,6 +4106,7 @@
           <w:b/>
           <w:bCs/>
         </w:rPr>
+        <w:lastRenderedPageBreak/>
         <w:t>Document Findings</w:t>
       </w:r>
       <w:r>

</xml_diff>

<commit_message>
Updated session 1 with  comments
</commit_message>
<xml_diff>
--- a/weeklyAssignment/Week 4.docx
+++ b/weeklyAssignment/Week 4.docx
@@ -2403,13 +2403,21 @@
           <w:tcPr>
             <w:tcW w:w="4320" w:type="dxa"/>
           </w:tcPr>
-          <w:p/>
+          <w:p>
+            <w:r>
+              <w:t xml:space="preserve">Selected pizza </w:t>
+            </w:r>
+          </w:p>
         </w:tc>
         <w:tc>
           <w:tcPr>
             <w:tcW w:w="1800" w:type="dxa"/>
           </w:tcPr>
-          <w:p/>
+          <w:p>
+            <w:r>
+              <w:t>Success</w:t>
+            </w:r>
+          </w:p>
         </w:tc>
         <w:tc>
           <w:tcPr>
@@ -2429,13 +2437,1484 @@
           <w:tcPr>
             <w:tcW w:w="4320" w:type="dxa"/>
           </w:tcPr>
-          <w:p/>
+          <w:p>
+            <w:r>
+              <w:t xml:space="preserve">Added multiple toppings. </w:t>
+            </w:r>
+          </w:p>
         </w:tc>
         <w:tc>
           <w:tcPr>
             <w:tcW w:w="1800" w:type="dxa"/>
           </w:tcPr>
-          <w:p/>
+          <w:p>
+            <w:r>
+              <w:t>Success</w:t>
+            </w:r>
+          </w:p>
+        </w:tc>
+        <w:tc>
+          <w:tcPr>
+            <w:tcW w:w="2695" w:type="dxa"/>
+          </w:tcPr>
+          <w:p/>
+        </w:tc>
+      </w:tr>
+      <w:tr>
+        <w:tc>
+          <w:tcPr>
+            <w:tcW w:w="535" w:type="dxa"/>
+          </w:tcPr>
+          <w:p/>
+        </w:tc>
+        <w:tc>
+          <w:tcPr>
+            <w:tcW w:w="4320" w:type="dxa"/>
+          </w:tcPr>
+          <w:p>
+            <w:r>
+              <w:t xml:space="preserve">Try to add topping I already had </w:t>
+            </w:r>
+            <w:r>
+              <w:t xml:space="preserve">on the pizza. </w:t>
+            </w:r>
+          </w:p>
+        </w:tc>
+        <w:tc>
+          <w:tcPr>
+            <w:tcW w:w="1800" w:type="dxa"/>
+          </w:tcPr>
+          <w:p>
+            <w:r>
+              <w:t>Success</w:t>
+            </w:r>
+          </w:p>
+        </w:tc>
+        <w:tc>
+          <w:tcPr>
+            <w:tcW w:w="2695" w:type="dxa"/>
+          </w:tcPr>
+          <w:p>
+            <w:r>
+              <w:t>UI did not allow me to select topping already on the pizza.</w:t>
+            </w:r>
+          </w:p>
+        </w:tc>
+      </w:tr>
+      <w:tr>
+        <w:tc>
+          <w:tcPr>
+            <w:tcW w:w="535" w:type="dxa"/>
+          </w:tcPr>
+          <w:p/>
+        </w:tc>
+        <w:tc>
+          <w:tcPr>
+            <w:tcW w:w="4320" w:type="dxa"/>
+          </w:tcPr>
+          <w:p>
+            <w:r>
+              <w:t>Removed toppings</w:t>
+            </w:r>
+          </w:p>
+        </w:tc>
+        <w:tc>
+          <w:tcPr>
+            <w:tcW w:w="1800" w:type="dxa"/>
+          </w:tcPr>
+          <w:p/>
+        </w:tc>
+        <w:tc>
+          <w:tcPr>
+            <w:tcW w:w="2695" w:type="dxa"/>
+          </w:tcPr>
+          <w:p/>
+        </w:tc>
+      </w:tr>
+      <w:tr>
+        <w:tc>
+          <w:tcPr>
+            <w:tcW w:w="535" w:type="dxa"/>
+          </w:tcPr>
+          <w:p/>
+        </w:tc>
+        <w:tc>
+          <w:tcPr>
+            <w:tcW w:w="4320" w:type="dxa"/>
+          </w:tcPr>
+          <w:p>
+            <w:r>
+              <w:t>Added toppings</w:t>
+            </w:r>
+          </w:p>
+        </w:tc>
+        <w:tc>
+          <w:tcPr>
+            <w:tcW w:w="1800" w:type="dxa"/>
+          </w:tcPr>
+          <w:p/>
+        </w:tc>
+        <w:tc>
+          <w:tcPr>
+            <w:tcW w:w="2695" w:type="dxa"/>
+          </w:tcPr>
+          <w:p/>
+        </w:tc>
+      </w:tr>
+      <w:tr>
+        <w:tc>
+          <w:tcPr>
+            <w:tcW w:w="535" w:type="dxa"/>
+          </w:tcPr>
+          <w:p/>
+        </w:tc>
+        <w:tc>
+          <w:tcPr>
+            <w:tcW w:w="4320" w:type="dxa"/>
+          </w:tcPr>
+          <w:p>
+            <w:r>
+              <w:t>Used slider to select different size</w:t>
+            </w:r>
+          </w:p>
+        </w:tc>
+        <w:tc>
+          <w:tcPr>
+            <w:tcW w:w="1800" w:type="dxa"/>
+          </w:tcPr>
+          <w:p/>
+        </w:tc>
+        <w:tc>
+          <w:tcPr>
+            <w:tcW w:w="2695" w:type="dxa"/>
+          </w:tcPr>
+          <w:p>
+            <w:r>
+              <w:t>Toppings and Pizza data was not lost when changing sizes.</w:t>
+            </w:r>
+          </w:p>
+        </w:tc>
+      </w:tr>
+      <w:tr>
+        <w:tc>
+          <w:tcPr>
+            <w:tcW w:w="535" w:type="dxa"/>
+          </w:tcPr>
+          <w:p/>
+        </w:tc>
+        <w:tc>
+          <w:tcPr>
+            <w:tcW w:w="4320" w:type="dxa"/>
+          </w:tcPr>
+          <w:p>
+            <w:r>
+              <w:t>Cancel Order</w:t>
+            </w:r>
+          </w:p>
+        </w:tc>
+        <w:tc>
+          <w:tcPr>
+            <w:tcW w:w="1800" w:type="dxa"/>
+          </w:tcPr>
+          <w:p>
+            <w:r>
+              <w:t>Success</w:t>
+            </w:r>
+          </w:p>
+        </w:tc>
+        <w:tc>
+          <w:tcPr>
+            <w:tcW w:w="2695" w:type="dxa"/>
+          </w:tcPr>
+          <w:p>
+            <w:r>
+              <w:t>Order was canceled.</w:t>
+            </w:r>
+          </w:p>
+        </w:tc>
+      </w:tr>
+      <w:tr>
+        <w:tc>
+          <w:tcPr>
+            <w:tcW w:w="535" w:type="dxa"/>
+          </w:tcPr>
+          <w:p/>
+        </w:tc>
+        <w:tc>
+          <w:tcPr>
+            <w:tcW w:w="4320" w:type="dxa"/>
+          </w:tcPr>
+          <w:p>
+            <w:r>
+              <w:t>Selected pizza</w:t>
+            </w:r>
+          </w:p>
+        </w:tc>
+        <w:tc>
+          <w:tcPr>
+            <w:tcW w:w="1800" w:type="dxa"/>
+          </w:tcPr>
+          <w:p>
+            <w:r>
+              <w:t>Success</w:t>
+            </w:r>
+          </w:p>
+        </w:tc>
+        <w:tc>
+          <w:tcPr>
+            <w:tcW w:w="2695" w:type="dxa"/>
+          </w:tcPr>
+          <w:p/>
+        </w:tc>
+      </w:tr>
+      <w:tr>
+        <w:tc>
+          <w:tcPr>
+            <w:tcW w:w="535" w:type="dxa"/>
+          </w:tcPr>
+          <w:p/>
+        </w:tc>
+        <w:tc>
+          <w:tcPr>
+            <w:tcW w:w="4320" w:type="dxa"/>
+          </w:tcPr>
+          <w:p>
+            <w:r>
+              <w:t>Used slider to select different size pizza</w:t>
+            </w:r>
+          </w:p>
+        </w:tc>
+        <w:tc>
+          <w:tcPr>
+            <w:tcW w:w="1800" w:type="dxa"/>
+          </w:tcPr>
+          <w:p>
+            <w:r>
+              <w:t>Success</w:t>
+            </w:r>
+          </w:p>
+        </w:tc>
+        <w:tc>
+          <w:tcPr>
+            <w:tcW w:w="2695" w:type="dxa"/>
+          </w:tcPr>
+          <w:p/>
+        </w:tc>
+      </w:tr>
+      <w:tr>
+        <w:tc>
+          <w:tcPr>
+            <w:tcW w:w="535" w:type="dxa"/>
+          </w:tcPr>
+          <w:p/>
+        </w:tc>
+        <w:tc>
+          <w:tcPr>
+            <w:tcW w:w="4320" w:type="dxa"/>
+          </w:tcPr>
+          <w:p>
+            <w:r>
+              <w:t>Added toppings</w:t>
+            </w:r>
+          </w:p>
+        </w:tc>
+        <w:tc>
+          <w:tcPr>
+            <w:tcW w:w="1800" w:type="dxa"/>
+          </w:tcPr>
+          <w:p>
+            <w:r>
+              <w:t>Success</w:t>
+            </w:r>
+          </w:p>
+        </w:tc>
+        <w:tc>
+          <w:tcPr>
+            <w:tcW w:w="2695" w:type="dxa"/>
+          </w:tcPr>
+          <w:p/>
+        </w:tc>
+      </w:tr>
+      <w:tr>
+        <w:tc>
+          <w:tcPr>
+            <w:tcW w:w="535" w:type="dxa"/>
+          </w:tcPr>
+          <w:p/>
+        </w:tc>
+        <w:tc>
+          <w:tcPr>
+            <w:tcW w:w="4320" w:type="dxa"/>
+          </w:tcPr>
+          <w:p>
+            <w:r>
+              <w:t>Try to add toppings already on the pizza</w:t>
+            </w:r>
+          </w:p>
+        </w:tc>
+        <w:tc>
+          <w:tcPr>
+            <w:tcW w:w="1800" w:type="dxa"/>
+          </w:tcPr>
+          <w:p>
+            <w:r>
+              <w:t>Success</w:t>
+            </w:r>
+          </w:p>
+        </w:tc>
+        <w:tc>
+          <w:tcPr>
+            <w:tcW w:w="2695" w:type="dxa"/>
+          </w:tcPr>
+          <w:p>
+            <w:r>
+              <w:t>UI did not allow me to select topping already on the pizza.</w:t>
+            </w:r>
+          </w:p>
+        </w:tc>
+      </w:tr>
+      <w:tr>
+        <w:tc>
+          <w:tcPr>
+            <w:tcW w:w="535" w:type="dxa"/>
+          </w:tcPr>
+          <w:p/>
+        </w:tc>
+        <w:tc>
+          <w:tcPr>
+            <w:tcW w:w="4320" w:type="dxa"/>
+          </w:tcPr>
+          <w:p>
+            <w:r>
+              <w:t>Place order</w:t>
+            </w:r>
+          </w:p>
+        </w:tc>
+        <w:tc>
+          <w:tcPr>
+            <w:tcW w:w="1800" w:type="dxa"/>
+          </w:tcPr>
+          <w:p>
+            <w:r>
+              <w:t>Success</w:t>
+            </w:r>
+          </w:p>
+        </w:tc>
+        <w:tc>
+          <w:tcPr>
+            <w:tcW w:w="2695" w:type="dxa"/>
+          </w:tcPr>
+          <w:p>
+            <w:r>
+              <w:t>Order was placed with multiple toppings</w:t>
+            </w:r>
+          </w:p>
+        </w:tc>
+      </w:tr>
+      <w:tr>
+        <w:tc>
+          <w:tcPr>
+            <w:tcW w:w="535" w:type="dxa"/>
+          </w:tcPr>
+          <w:p/>
+        </w:tc>
+        <w:tc>
+          <w:tcPr>
+            <w:tcW w:w="4320" w:type="dxa"/>
+          </w:tcPr>
+          <w:p>
+            <w:r>
+              <w:t>Selected Pizza</w:t>
+            </w:r>
+          </w:p>
+        </w:tc>
+        <w:tc>
+          <w:tcPr>
+            <w:tcW w:w="1800" w:type="dxa"/>
+          </w:tcPr>
+          <w:p>
+            <w:r>
+              <w:t>Success</w:t>
+            </w:r>
+          </w:p>
+        </w:tc>
+        <w:tc>
+          <w:tcPr>
+            <w:tcW w:w="2695" w:type="dxa"/>
+          </w:tcPr>
+          <w:p/>
+        </w:tc>
+      </w:tr>
+      <w:tr>
+        <w:tc>
+          <w:tcPr>
+            <w:tcW w:w="535" w:type="dxa"/>
+          </w:tcPr>
+          <w:p/>
+        </w:tc>
+        <w:tc>
+          <w:tcPr>
+            <w:tcW w:w="4320" w:type="dxa"/>
+          </w:tcPr>
+          <w:p>
+            <w:r>
+              <w:t>Selected Small size</w:t>
+            </w:r>
+          </w:p>
+        </w:tc>
+        <w:tc>
+          <w:tcPr>
+            <w:tcW w:w="1800" w:type="dxa"/>
+          </w:tcPr>
+          <w:p>
+            <w:r>
+              <w:t>Success</w:t>
+            </w:r>
+          </w:p>
+        </w:tc>
+        <w:tc>
+          <w:tcPr>
+            <w:tcW w:w="2695" w:type="dxa"/>
+          </w:tcPr>
+          <w:p/>
+        </w:tc>
+      </w:tr>
+      <w:tr>
+        <w:tc>
+          <w:tcPr>
+            <w:tcW w:w="535" w:type="dxa"/>
+          </w:tcPr>
+          <w:p/>
+        </w:tc>
+        <w:tc>
+          <w:tcPr>
+            <w:tcW w:w="4320" w:type="dxa"/>
+          </w:tcPr>
+          <w:p>
+            <w:r>
+              <w:t>Added Toppings</w:t>
+            </w:r>
+          </w:p>
+        </w:tc>
+        <w:tc>
+          <w:tcPr>
+            <w:tcW w:w="1800" w:type="dxa"/>
+          </w:tcPr>
+          <w:p>
+            <w:r>
+              <w:t>Success</w:t>
+            </w:r>
+          </w:p>
+        </w:tc>
+        <w:tc>
+          <w:tcPr>
+            <w:tcW w:w="2695" w:type="dxa"/>
+          </w:tcPr>
+          <w:p/>
+        </w:tc>
+      </w:tr>
+      <w:tr>
+        <w:tc>
+          <w:tcPr>
+            <w:tcW w:w="535" w:type="dxa"/>
+          </w:tcPr>
+          <w:p/>
+        </w:tc>
+        <w:tc>
+          <w:tcPr>
+            <w:tcW w:w="4320" w:type="dxa"/>
+          </w:tcPr>
+          <w:p>
+            <w:r>
+              <w:t>Selected Large size</w:t>
+            </w:r>
+          </w:p>
+        </w:tc>
+        <w:tc>
+          <w:tcPr>
+            <w:tcW w:w="1800" w:type="dxa"/>
+          </w:tcPr>
+          <w:p>
+            <w:r>
+              <w:t>Success</w:t>
+            </w:r>
+          </w:p>
+        </w:tc>
+        <w:tc>
+          <w:tcPr>
+            <w:tcW w:w="2695" w:type="dxa"/>
+          </w:tcPr>
+          <w:p>
+            <w:r>
+              <w:t>Toppings and Pizza data was not lost when changing sizes.</w:t>
+            </w:r>
+          </w:p>
+        </w:tc>
+      </w:tr>
+      <w:tr>
+        <w:tc>
+          <w:tcPr>
+            <w:tcW w:w="535" w:type="dxa"/>
+          </w:tcPr>
+          <w:p/>
+        </w:tc>
+        <w:tc>
+          <w:tcPr>
+            <w:tcW w:w="4320" w:type="dxa"/>
+          </w:tcPr>
+          <w:p>
+            <w:r>
+              <w:t>Selected Medium</w:t>
+            </w:r>
+          </w:p>
+        </w:tc>
+        <w:tc>
+          <w:tcPr>
+            <w:tcW w:w="1800" w:type="dxa"/>
+          </w:tcPr>
+          <w:p>
+            <w:r>
+              <w:t>Success</w:t>
+            </w:r>
+          </w:p>
+        </w:tc>
+        <w:tc>
+          <w:tcPr>
+            <w:tcW w:w="2695" w:type="dxa"/>
+          </w:tcPr>
+          <w:p>
+            <w:r>
+              <w:t>Toppings and Pizza data was not lost when changing sizes.</w:t>
+            </w:r>
+          </w:p>
+        </w:tc>
+      </w:tr>
+      <w:tr>
+        <w:tc>
+          <w:tcPr>
+            <w:tcW w:w="535" w:type="dxa"/>
+          </w:tcPr>
+          <w:p/>
+        </w:tc>
+        <w:tc>
+          <w:tcPr>
+            <w:tcW w:w="4320" w:type="dxa"/>
+          </w:tcPr>
+          <w:p>
+            <w:r>
+              <w:t>Selected Small</w:t>
+            </w:r>
+          </w:p>
+        </w:tc>
+        <w:tc>
+          <w:tcPr>
+            <w:tcW w:w="1800" w:type="dxa"/>
+          </w:tcPr>
+          <w:p>
+            <w:r>
+              <w:t>Success</w:t>
+            </w:r>
+          </w:p>
+        </w:tc>
+        <w:tc>
+          <w:tcPr>
+            <w:tcW w:w="2695" w:type="dxa"/>
+          </w:tcPr>
+          <w:p>
+            <w:r>
+              <w:t>Toppings and Pizza data was not lost when changing sizes.</w:t>
+            </w:r>
+          </w:p>
+        </w:tc>
+      </w:tr>
+      <w:tr>
+        <w:tc>
+          <w:tcPr>
+            <w:tcW w:w="535" w:type="dxa"/>
+          </w:tcPr>
+          <w:p/>
+        </w:tc>
+        <w:tc>
+          <w:tcPr>
+            <w:tcW w:w="4320" w:type="dxa"/>
+          </w:tcPr>
+          <w:p>
+            <w:r>
+              <w:t>Added additional topping</w:t>
+            </w:r>
+          </w:p>
+        </w:tc>
+        <w:tc>
+          <w:tcPr>
+            <w:tcW w:w="1800" w:type="dxa"/>
+          </w:tcPr>
+          <w:p>
+            <w:r>
+              <w:t>Success</w:t>
+            </w:r>
+          </w:p>
+        </w:tc>
+        <w:tc>
+          <w:tcPr>
+            <w:tcW w:w="2695" w:type="dxa"/>
+          </w:tcPr>
+          <w:p/>
+        </w:tc>
+      </w:tr>
+      <w:tr>
+        <w:tc>
+          <w:tcPr>
+            <w:tcW w:w="535" w:type="dxa"/>
+          </w:tcPr>
+          <w:p/>
+        </w:tc>
+        <w:tc>
+          <w:tcPr>
+            <w:tcW w:w="4320" w:type="dxa"/>
+          </w:tcPr>
+          <w:p>
+            <w:r>
+              <w:t>Place Order</w:t>
+            </w:r>
+          </w:p>
+        </w:tc>
+        <w:tc>
+          <w:tcPr>
+            <w:tcW w:w="1800" w:type="dxa"/>
+          </w:tcPr>
+          <w:p>
+            <w:r>
+              <w:t>Success</w:t>
+            </w:r>
+          </w:p>
+        </w:tc>
+        <w:tc>
+          <w:tcPr>
+            <w:tcW w:w="2695" w:type="dxa"/>
+          </w:tcPr>
+          <w:p/>
+        </w:tc>
+      </w:tr>
+      <w:tr>
+        <w:tc>
+          <w:tcPr>
+            <w:tcW w:w="535" w:type="dxa"/>
+          </w:tcPr>
+          <w:p/>
+        </w:tc>
+        <w:tc>
+          <w:tcPr>
+            <w:tcW w:w="4320" w:type="dxa"/>
+          </w:tcPr>
+          <w:p>
+            <w:r>
+              <w:t>Select Pizza</w:t>
+            </w:r>
+          </w:p>
+        </w:tc>
+        <w:tc>
+          <w:tcPr>
+            <w:tcW w:w="1800" w:type="dxa"/>
+          </w:tcPr>
+          <w:p>
+            <w:r>
+              <w:t>Success</w:t>
+            </w:r>
+          </w:p>
+        </w:tc>
+        <w:tc>
+          <w:tcPr>
+            <w:tcW w:w="2695" w:type="dxa"/>
+          </w:tcPr>
+          <w:p/>
+        </w:tc>
+      </w:tr>
+      <w:tr>
+        <w:tc>
+          <w:tcPr>
+            <w:tcW w:w="535" w:type="dxa"/>
+          </w:tcPr>
+          <w:p/>
+        </w:tc>
+        <w:tc>
+          <w:tcPr>
+            <w:tcW w:w="4320" w:type="dxa"/>
+          </w:tcPr>
+          <w:p>
+            <w:r>
+              <w:t>Added Toppings</w:t>
+            </w:r>
+          </w:p>
+        </w:tc>
+        <w:tc>
+          <w:tcPr>
+            <w:tcW w:w="1800" w:type="dxa"/>
+          </w:tcPr>
+          <w:p>
+            <w:r>
+              <w:t>Success</w:t>
+            </w:r>
+          </w:p>
+        </w:tc>
+        <w:tc>
+          <w:tcPr>
+            <w:tcW w:w="2695" w:type="dxa"/>
+          </w:tcPr>
+          <w:p/>
+        </w:tc>
+      </w:tr>
+      <w:tr>
+        <w:tc>
+          <w:tcPr>
+            <w:tcW w:w="535" w:type="dxa"/>
+          </w:tcPr>
+          <w:p/>
+        </w:tc>
+        <w:tc>
+          <w:tcPr>
+            <w:tcW w:w="4320" w:type="dxa"/>
+          </w:tcPr>
+          <w:p>
+            <w:r>
+              <w:t>Place Order</w:t>
+            </w:r>
+          </w:p>
+        </w:tc>
+        <w:tc>
+          <w:tcPr>
+            <w:tcW w:w="1800" w:type="dxa"/>
+          </w:tcPr>
+          <w:p/>
+        </w:tc>
+        <w:tc>
+          <w:tcPr>
+            <w:tcW w:w="2695" w:type="dxa"/>
+          </w:tcPr>
+          <w:p/>
+        </w:tc>
+      </w:tr>
+      <w:tr>
+        <w:tc>
+          <w:tcPr>
+            <w:tcW w:w="535" w:type="dxa"/>
+          </w:tcPr>
+          <w:p/>
+        </w:tc>
+        <w:tc>
+          <w:tcPr>
+            <w:tcW w:w="4320" w:type="dxa"/>
+          </w:tcPr>
+          <w:p>
+            <w:r>
+              <w:t xml:space="preserve">Select Mushroom Pizza </w:t>
+            </w:r>
+          </w:p>
+        </w:tc>
+        <w:tc>
+          <w:tcPr>
+            <w:tcW w:w="1800" w:type="dxa"/>
+          </w:tcPr>
+          <w:p>
+            <w:r>
+              <w:t>Success</w:t>
+            </w:r>
+          </w:p>
+        </w:tc>
+        <w:tc>
+          <w:tcPr>
+            <w:tcW w:w="2695" w:type="dxa"/>
+          </w:tcPr>
+          <w:p/>
+        </w:tc>
+      </w:tr>
+      <w:tr>
+        <w:tc>
+          <w:tcPr>
+            <w:tcW w:w="535" w:type="dxa"/>
+          </w:tcPr>
+          <w:p/>
+        </w:tc>
+        <w:tc>
+          <w:tcPr>
+            <w:tcW w:w="4320" w:type="dxa"/>
+          </w:tcPr>
+          <w:p>
+            <w:r>
+              <w:t>Added toppings</w:t>
+            </w:r>
+          </w:p>
+        </w:tc>
+        <w:tc>
+          <w:tcPr>
+            <w:tcW w:w="1800" w:type="dxa"/>
+          </w:tcPr>
+          <w:p>
+            <w:r>
+              <w:t>Success</w:t>
+            </w:r>
+          </w:p>
+        </w:tc>
+        <w:tc>
+          <w:tcPr>
+            <w:tcW w:w="2695" w:type="dxa"/>
+          </w:tcPr>
+          <w:p/>
+        </w:tc>
+      </w:tr>
+      <w:tr>
+        <w:tc>
+          <w:tcPr>
+            <w:tcW w:w="535" w:type="dxa"/>
+          </w:tcPr>
+          <w:p/>
+        </w:tc>
+        <w:tc>
+          <w:tcPr>
+            <w:tcW w:w="4320" w:type="dxa"/>
+          </w:tcPr>
+          <w:p>
+            <w:r>
+              <w:t>Place Order</w:t>
+            </w:r>
+          </w:p>
+        </w:tc>
+        <w:tc>
+          <w:tcPr>
+            <w:tcW w:w="1800" w:type="dxa"/>
+          </w:tcPr>
+          <w:p>
+            <w:r>
+              <w:t>Success</w:t>
+            </w:r>
+          </w:p>
+        </w:tc>
+        <w:tc>
+          <w:tcPr>
+            <w:tcW w:w="2695" w:type="dxa"/>
+          </w:tcPr>
+          <w:p/>
+        </w:tc>
+      </w:tr>
+      <w:tr>
+        <w:tc>
+          <w:tcPr>
+            <w:tcW w:w="535" w:type="dxa"/>
+          </w:tcPr>
+          <w:p/>
+        </w:tc>
+        <w:tc>
+          <w:tcPr>
+            <w:tcW w:w="4320" w:type="dxa"/>
+          </w:tcPr>
+          <w:p>
+            <w:r>
+              <w:t>Selected Pizza</w:t>
+            </w:r>
+          </w:p>
+        </w:tc>
+        <w:tc>
+          <w:tcPr>
+            <w:tcW w:w="1800" w:type="dxa"/>
+          </w:tcPr>
+          <w:p>
+            <w:r>
+              <w:t>Success</w:t>
+            </w:r>
+          </w:p>
+        </w:tc>
+        <w:tc>
+          <w:tcPr>
+            <w:tcW w:w="2695" w:type="dxa"/>
+          </w:tcPr>
+          <w:p/>
+        </w:tc>
+      </w:tr>
+      <w:tr>
+        <w:tc>
+          <w:tcPr>
+            <w:tcW w:w="535" w:type="dxa"/>
+          </w:tcPr>
+          <w:p/>
+        </w:tc>
+        <w:tc>
+          <w:tcPr>
+            <w:tcW w:w="4320" w:type="dxa"/>
+          </w:tcPr>
+          <w:p>
+            <w:r>
+              <w:t>Added topping</w:t>
+            </w:r>
+          </w:p>
+        </w:tc>
+        <w:tc>
+          <w:tcPr>
+            <w:tcW w:w="1800" w:type="dxa"/>
+          </w:tcPr>
+          <w:p>
+            <w:r>
+              <w:t>Success</w:t>
+            </w:r>
+          </w:p>
+        </w:tc>
+        <w:tc>
+          <w:tcPr>
+            <w:tcW w:w="2695" w:type="dxa"/>
+          </w:tcPr>
+          <w:p/>
+        </w:tc>
+      </w:tr>
+      <w:tr>
+        <w:tc>
+          <w:tcPr>
+            <w:tcW w:w="535" w:type="dxa"/>
+          </w:tcPr>
+          <w:p/>
+        </w:tc>
+        <w:tc>
+          <w:tcPr>
+            <w:tcW w:w="4320" w:type="dxa"/>
+          </w:tcPr>
+          <w:p>
+            <w:r>
+              <w:t>Resized window</w:t>
+            </w:r>
+          </w:p>
+        </w:tc>
+        <w:tc>
+          <w:tcPr>
+            <w:tcW w:w="1800" w:type="dxa"/>
+          </w:tcPr>
+          <w:p>
+            <w:r>
+              <w:t>Success</w:t>
+            </w:r>
+          </w:p>
+        </w:tc>
+        <w:tc>
+          <w:tcPr>
+            <w:tcW w:w="2695" w:type="dxa"/>
+          </w:tcPr>
+          <w:p>
+            <w:r>
+              <w:t xml:space="preserve">Application UI is not responsive friendly. </w:t>
+            </w:r>
+          </w:p>
+        </w:tc>
+      </w:tr>
+      <w:tr>
+        <w:tc>
+          <w:tcPr>
+            <w:tcW w:w="535" w:type="dxa"/>
+          </w:tcPr>
+          <w:p/>
+        </w:tc>
+        <w:tc>
+          <w:tcPr>
+            <w:tcW w:w="4320" w:type="dxa"/>
+          </w:tcPr>
+          <w:p>
+            <w:r>
+              <w:t>Added Topping</w:t>
+            </w:r>
+          </w:p>
+        </w:tc>
+        <w:tc>
+          <w:tcPr>
+            <w:tcW w:w="1800" w:type="dxa"/>
+          </w:tcPr>
+          <w:p>
+            <w:r>
+              <w:t>Success</w:t>
+            </w:r>
+          </w:p>
+        </w:tc>
+        <w:tc>
+          <w:tcPr>
+            <w:tcW w:w="2695" w:type="dxa"/>
+          </w:tcPr>
+          <w:p/>
+        </w:tc>
+      </w:tr>
+      <w:tr>
+        <w:tc>
+          <w:tcPr>
+            <w:tcW w:w="535" w:type="dxa"/>
+          </w:tcPr>
+          <w:p/>
+        </w:tc>
+        <w:tc>
+          <w:tcPr>
+            <w:tcW w:w="4320" w:type="dxa"/>
+          </w:tcPr>
+          <w:p>
+            <w:r>
+              <w:t>Placed Order</w:t>
+            </w:r>
+          </w:p>
+        </w:tc>
+        <w:tc>
+          <w:tcPr>
+            <w:tcW w:w="1800" w:type="dxa"/>
+          </w:tcPr>
+          <w:p>
+            <w:r>
+              <w:t>Success</w:t>
+            </w:r>
+          </w:p>
+        </w:tc>
+        <w:tc>
+          <w:tcPr>
+            <w:tcW w:w="2695" w:type="dxa"/>
+          </w:tcPr>
+          <w:p/>
+        </w:tc>
+      </w:tr>
+      <w:tr>
+        <w:tc>
+          <w:tcPr>
+            <w:tcW w:w="535" w:type="dxa"/>
+          </w:tcPr>
+          <w:p/>
+        </w:tc>
+        <w:tc>
+          <w:tcPr>
+            <w:tcW w:w="4320" w:type="dxa"/>
+          </w:tcPr>
+          <w:p>
+            <w:r>
+              <w:t>Select Pizza</w:t>
+            </w:r>
+          </w:p>
+        </w:tc>
+        <w:tc>
+          <w:tcPr>
+            <w:tcW w:w="1800" w:type="dxa"/>
+          </w:tcPr>
+          <w:p>
+            <w:r>
+              <w:t>Success</w:t>
+            </w:r>
+          </w:p>
+        </w:tc>
+        <w:tc>
+          <w:tcPr>
+            <w:tcW w:w="2695" w:type="dxa"/>
+          </w:tcPr>
+          <w:p/>
+        </w:tc>
+      </w:tr>
+      <w:tr>
+        <w:tc>
+          <w:tcPr>
+            <w:tcW w:w="535" w:type="dxa"/>
+          </w:tcPr>
+          <w:p/>
+        </w:tc>
+        <w:tc>
+          <w:tcPr>
+            <w:tcW w:w="4320" w:type="dxa"/>
+          </w:tcPr>
+          <w:p>
+            <w:r>
+              <w:t>Added one topping</w:t>
+            </w:r>
+          </w:p>
+        </w:tc>
+        <w:tc>
+          <w:tcPr>
+            <w:tcW w:w="1800" w:type="dxa"/>
+          </w:tcPr>
+          <w:p>
+            <w:r>
+              <w:t>Success</w:t>
+            </w:r>
+          </w:p>
+        </w:tc>
+        <w:tc>
+          <w:tcPr>
+            <w:tcW w:w="2695" w:type="dxa"/>
+          </w:tcPr>
+          <w:p/>
+        </w:tc>
+      </w:tr>
+      <w:tr>
+        <w:tc>
+          <w:tcPr>
+            <w:tcW w:w="535" w:type="dxa"/>
+          </w:tcPr>
+          <w:p/>
+        </w:tc>
+        <w:tc>
+          <w:tcPr>
+            <w:tcW w:w="4320" w:type="dxa"/>
+          </w:tcPr>
+          <w:p>
+            <w:r>
+              <w:t>Placed Order</w:t>
+            </w:r>
+          </w:p>
+        </w:tc>
+        <w:tc>
+          <w:tcPr>
+            <w:tcW w:w="1800" w:type="dxa"/>
+          </w:tcPr>
+          <w:p/>
+        </w:tc>
+        <w:tc>
+          <w:tcPr>
+            <w:tcW w:w="2695" w:type="dxa"/>
+          </w:tcPr>
+          <w:p/>
+        </w:tc>
+      </w:tr>
+      <w:tr>
+        <w:tc>
+          <w:tcPr>
+            <w:tcW w:w="535" w:type="dxa"/>
+          </w:tcPr>
+          <w:p/>
+        </w:tc>
+        <w:tc>
+          <w:tcPr>
+            <w:tcW w:w="4320" w:type="dxa"/>
+          </w:tcPr>
+          <w:p>
+            <w:r>
+              <w:t>Added vegetarian pizza</w:t>
+            </w:r>
+          </w:p>
+        </w:tc>
+        <w:tc>
+          <w:tcPr>
+            <w:tcW w:w="1800" w:type="dxa"/>
+          </w:tcPr>
+          <w:p>
+            <w:r>
+              <w:t>Success</w:t>
+            </w:r>
+          </w:p>
+        </w:tc>
+        <w:tc>
+          <w:tcPr>
+            <w:tcW w:w="2695" w:type="dxa"/>
+          </w:tcPr>
+          <w:p/>
+        </w:tc>
+      </w:tr>
+      <w:tr>
+        <w:tc>
+          <w:tcPr>
+            <w:tcW w:w="535" w:type="dxa"/>
+          </w:tcPr>
+          <w:p/>
+        </w:tc>
+        <w:tc>
+          <w:tcPr>
+            <w:tcW w:w="4320" w:type="dxa"/>
+          </w:tcPr>
+          <w:p>
+            <w:r>
+              <w:t>Added vegetarian topping</w:t>
+            </w:r>
+          </w:p>
+        </w:tc>
+        <w:tc>
+          <w:tcPr>
+            <w:tcW w:w="1800" w:type="dxa"/>
+          </w:tcPr>
+          <w:p>
+            <w:r>
+              <w:t>Success</w:t>
+            </w:r>
+          </w:p>
+        </w:tc>
+        <w:tc>
+          <w:tcPr>
+            <w:tcW w:w="2695" w:type="dxa"/>
+          </w:tcPr>
+          <w:p/>
+        </w:tc>
+      </w:tr>
+      <w:tr>
+        <w:tc>
+          <w:tcPr>
+            <w:tcW w:w="535" w:type="dxa"/>
+          </w:tcPr>
+          <w:p/>
+        </w:tc>
+        <w:tc>
+          <w:tcPr>
+            <w:tcW w:w="4320" w:type="dxa"/>
+          </w:tcPr>
+          <w:p>
+            <w:r>
+              <w:t>Placed order</w:t>
+            </w:r>
+          </w:p>
+        </w:tc>
+        <w:tc>
+          <w:tcPr>
+            <w:tcW w:w="1800" w:type="dxa"/>
+          </w:tcPr>
+          <w:p>
+            <w:r>
+              <w:t>Success</w:t>
+            </w:r>
+          </w:p>
+        </w:tc>
+        <w:tc>
+          <w:tcPr>
+            <w:tcW w:w="2695" w:type="dxa"/>
+          </w:tcPr>
+          <w:p/>
+        </w:tc>
+      </w:tr>
+      <w:tr>
+        <w:tc>
+          <w:tcPr>
+            <w:tcW w:w="535" w:type="dxa"/>
+          </w:tcPr>
+          <w:p/>
+        </w:tc>
+        <w:tc>
+          <w:tcPr>
+            <w:tcW w:w="4320" w:type="dxa"/>
+          </w:tcPr>
+          <w:p>
+            <w:r>
+              <w:t>Added vegetarian pizza</w:t>
+            </w:r>
+          </w:p>
+        </w:tc>
+        <w:tc>
+          <w:tcPr>
+            <w:tcW w:w="1800" w:type="dxa"/>
+          </w:tcPr>
+          <w:p>
+            <w:r>
+              <w:t>Success</w:t>
+            </w:r>
+          </w:p>
+        </w:tc>
+        <w:tc>
+          <w:tcPr>
+            <w:tcW w:w="2695" w:type="dxa"/>
+          </w:tcPr>
+          <w:p/>
+        </w:tc>
+      </w:tr>
+      <w:tr>
+        <w:tc>
+          <w:tcPr>
+            <w:tcW w:w="535" w:type="dxa"/>
+          </w:tcPr>
+          <w:p/>
+        </w:tc>
+        <w:tc>
+          <w:tcPr>
+            <w:tcW w:w="4320" w:type="dxa"/>
+          </w:tcPr>
+          <w:p>
+            <w:r>
+              <w:t>Added meat topping</w:t>
+            </w:r>
+          </w:p>
+        </w:tc>
+        <w:tc>
+          <w:tcPr>
+            <w:tcW w:w="1800" w:type="dxa"/>
+          </w:tcPr>
+          <w:p>
+            <w:r>
+              <w:t>Fail</w:t>
+            </w:r>
+          </w:p>
+        </w:tc>
+        <w:tc>
+          <w:tcPr>
+            <w:tcW w:w="2695" w:type="dxa"/>
+          </w:tcPr>
+          <w:p>
+            <w:r>
+              <w:t>Application allowed me to add meat to a vegetarian pizza.</w:t>
+            </w:r>
+          </w:p>
+        </w:tc>
+      </w:tr>
+      <w:tr>
+        <w:tc>
+          <w:tcPr>
+            <w:tcW w:w="535" w:type="dxa"/>
+          </w:tcPr>
+          <w:p/>
+        </w:tc>
+        <w:tc>
+          <w:tcPr>
+            <w:tcW w:w="4320" w:type="dxa"/>
+          </w:tcPr>
+          <w:p>
+            <w:r>
+              <w:t>Place Order</w:t>
+            </w:r>
+          </w:p>
+        </w:tc>
+        <w:tc>
+          <w:tcPr>
+            <w:tcW w:w="1800" w:type="dxa"/>
+          </w:tcPr>
+          <w:p>
+            <w:r>
+              <w:t>Success</w:t>
+            </w:r>
+          </w:p>
+        </w:tc>
+        <w:tc>
+          <w:tcPr>
+            <w:tcW w:w="2695" w:type="dxa"/>
+          </w:tcPr>
+          <w:p>
+            <w:r>
+              <w:t>Should have not allowed me to add meat on a vegetarian pizza or at least display warning message.</w:t>
+            </w:r>
+          </w:p>
+        </w:tc>
+      </w:tr>
+      <w:tr>
+        <w:tc>
+          <w:tcPr>
+            <w:tcW w:w="535" w:type="dxa"/>
+          </w:tcPr>
+          <w:p/>
+        </w:tc>
+        <w:tc>
+          <w:tcPr>
+            <w:tcW w:w="4320" w:type="dxa"/>
+          </w:tcPr>
+          <w:p>
+            <w:r>
+              <w:t>Submitted Order</w:t>
+            </w:r>
+          </w:p>
+        </w:tc>
+        <w:tc>
+          <w:tcPr>
+            <w:tcW w:w="1800" w:type="dxa"/>
+          </w:tcPr>
+          <w:p>
+            <w:r>
+              <w:t>Success</w:t>
+            </w:r>
+          </w:p>
+        </w:tc>
+        <w:tc>
+          <w:tcPr>
+            <w:tcW w:w="2695" w:type="dxa"/>
+          </w:tcPr>
+          <w:p>
+            <w:r>
+              <w:t>Redirect to login</w:t>
+            </w:r>
+          </w:p>
+        </w:tc>
+      </w:tr>
+      <w:tr>
+        <w:tc>
+          <w:tcPr>
+            <w:tcW w:w="535" w:type="dxa"/>
+          </w:tcPr>
+          <w:p/>
+        </w:tc>
+        <w:tc>
+          <w:tcPr>
+            <w:tcW w:w="4320" w:type="dxa"/>
+          </w:tcPr>
+          <w:p>
+            <w:r>
+              <w:t>User logged in</w:t>
+            </w:r>
+          </w:p>
+        </w:tc>
+        <w:tc>
+          <w:tcPr>
+            <w:tcW w:w="1800" w:type="dxa"/>
+          </w:tcPr>
+          <w:p>
+            <w:r>
+              <w:t>Success</w:t>
+            </w:r>
+          </w:p>
+        </w:tc>
+        <w:tc>
+          <w:tcPr>
+            <w:tcW w:w="2695" w:type="dxa"/>
+          </w:tcPr>
+          <w:p>
+            <w:r>
+              <w:t>Redirect to address</w:t>
+            </w:r>
+          </w:p>
+        </w:tc>
+      </w:tr>
+      <w:tr>
+        <w:tc>
+          <w:tcPr>
+            <w:tcW w:w="535" w:type="dxa"/>
+          </w:tcPr>
+          <w:p/>
+        </w:tc>
+        <w:tc>
+          <w:tcPr>
+            <w:tcW w:w="4320" w:type="dxa"/>
+          </w:tcPr>
+          <w:p>
+            <w:r>
+              <w:t>Enter address</w:t>
+            </w:r>
+          </w:p>
+        </w:tc>
+        <w:tc>
+          <w:tcPr>
+            <w:tcW w:w="1800" w:type="dxa"/>
+          </w:tcPr>
+          <w:p>
+            <w:r>
+              <w:t>Success</w:t>
+            </w:r>
+          </w:p>
+        </w:tc>
+        <w:tc>
+          <w:tcPr>
+            <w:tcW w:w="2695" w:type="dxa"/>
+          </w:tcPr>
+          <w:p/>
+        </w:tc>
+      </w:tr>
+      <w:tr>
+        <w:tc>
+          <w:tcPr>
+            <w:tcW w:w="535" w:type="dxa"/>
+          </w:tcPr>
+          <w:p/>
+        </w:tc>
+        <w:tc>
+          <w:tcPr>
+            <w:tcW w:w="4320" w:type="dxa"/>
+          </w:tcPr>
+          <w:p>
+            <w:r>
+              <w:t>Placed Order</w:t>
+            </w:r>
+          </w:p>
+        </w:tc>
+        <w:tc>
+          <w:tcPr>
+            <w:tcW w:w="1800" w:type="dxa"/>
+          </w:tcPr>
+          <w:p>
+            <w:r>
+              <w:t>Success</w:t>
+            </w:r>
+          </w:p>
         </w:tc>
         <w:tc>
           <w:tcPr>
@@ -4133,9 +5612,22 @@
     </w:p>
     <w:p>
       <w:r>
+        <w:t xml:space="preserve">Session 1: </w:t>
+      </w:r>
+      <w:hyperlink r:id="rId5" w:history="1">
+        <w:r>
+          <w:rPr>
+            <w:rStyle w:val="Hyperlink"/>
+          </w:rPr>
+          <w:t>https://app.screencast.com/bPBbFKbxcu33m</w:t>
+        </w:r>
+      </w:hyperlink>
+    </w:p>
+    <w:p>
+      <w:r>
         <w:t xml:space="preserve">Session 3: </w:t>
       </w:r>
-      <w:hyperlink r:id="rId5" w:history="1">
+      <w:hyperlink r:id="rId6" w:history="1">
         <w:r>
           <w:rPr>
             <w:rStyle w:val="Hyperlink"/>
@@ -4151,7 +5643,7 @@
       <w:r>
         <w:t xml:space="preserve"> </w:t>
       </w:r>
-      <w:hyperlink r:id="rId6" w:history="1">
+      <w:hyperlink r:id="rId7" w:history="1">
         <w:r>
           <w:rPr>
             <w:rStyle w:val="Hyperlink"/>

</xml_diff>

<commit_message>
added more to the Document finding section
</commit_message>
<xml_diff>
--- a/weeklyAssignment/Week 4.docx
+++ b/weeklyAssignment/Week 4.docx
@@ -2473,10 +2473,7 @@
           </w:tcPr>
           <w:p>
             <w:r>
-              <w:t xml:space="preserve">Try to add topping I already had </w:t>
-            </w:r>
-            <w:r>
-              <w:t xml:space="preserve">on the pizza. </w:t>
+              <w:t xml:space="preserve">Try to add topping I already had on the pizza. </w:t>
             </w:r>
           </w:p>
         </w:tc>
@@ -4511,16 +4508,7 @@
           </w:tcPr>
           <w:p>
             <w:r>
-              <w:t xml:space="preserve">Required message for </w:t>
-            </w:r>
-            <w:r>
-              <w:t>Address</w:t>
-            </w:r>
-            <w:r>
-              <w:t xml:space="preserve"> was removed. Form did not submit because other fields are required.</w:t>
-            </w:r>
-            <w:r>
-              <w:t xml:space="preserve"> Invalid data was accepted</w:t>
+              <w:t>Required message for Address was removed. Form did not submit because other fields are required. Invalid data was accepted</w:t>
             </w:r>
           </w:p>
         </w:tc>
@@ -4542,19 +4530,7 @@
           </w:tcPr>
           <w:p>
             <w:r>
-              <w:t xml:space="preserve">Added </w:t>
-            </w:r>
-            <w:r>
-              <w:t>invalid</w:t>
-            </w:r>
-            <w:r>
-              <w:t xml:space="preserve"> </w:t>
-            </w:r>
-            <w:r>
-              <w:t>City</w:t>
-            </w:r>
-            <w:r>
-              <w:t xml:space="preserve"> and hit submit</w:t>
+              <w:t>Added invalid City and hit submit</w:t>
             </w:r>
           </w:p>
         </w:tc>
@@ -4574,19 +4550,7 @@
           </w:tcPr>
           <w:p>
             <w:r>
-              <w:t xml:space="preserve">Required message for </w:t>
-            </w:r>
-            <w:r>
-              <w:t>City</w:t>
-            </w:r>
-            <w:r>
-              <w:t xml:space="preserve"> was removed. Invalid data was accepted</w:t>
-            </w:r>
-            <w:r>
-              <w:t xml:space="preserve">. </w:t>
-            </w:r>
-            <w:r>
-              <w:t xml:space="preserve">Form did not submit because other fields are required. </w:t>
+              <w:t xml:space="preserve">Required message for City was removed. Invalid data was accepted. Form did not submit because other fields are required. </w:t>
             </w:r>
           </w:p>
         </w:tc>
@@ -4608,19 +4572,7 @@
           </w:tcPr>
           <w:p>
             <w:r>
-              <w:t xml:space="preserve">Added </w:t>
-            </w:r>
-            <w:r>
-              <w:t>invalid</w:t>
-            </w:r>
-            <w:r>
-              <w:t xml:space="preserve"> </w:t>
-            </w:r>
-            <w:r>
-              <w:t>Region</w:t>
-            </w:r>
-            <w:r>
-              <w:t xml:space="preserve"> and hit submit</w:t>
+              <w:t>Added invalid Region and hit submit</w:t>
             </w:r>
           </w:p>
         </w:tc>
@@ -4640,19 +4592,7 @@
           </w:tcPr>
           <w:p>
             <w:r>
-              <w:t xml:space="preserve">Required message for </w:t>
-            </w:r>
-            <w:r>
-              <w:t>Region</w:t>
-            </w:r>
-            <w:r>
-              <w:t xml:space="preserve"> was removed.</w:t>
-            </w:r>
-            <w:r>
-              <w:t xml:space="preserve">  </w:t>
-            </w:r>
-            <w:r>
-              <w:t>Invalid data was accepted Form did not submit because other fields are required.</w:t>
+              <w:t>Required message for Region was removed.  Invalid data was accepted Form did not submit because other fields are required.</w:t>
             </w:r>
           </w:p>
         </w:tc>
@@ -4674,10 +4614,7 @@
           </w:tcPr>
           <w:p>
             <w:r>
-              <w:t xml:space="preserve">Added invalid </w:t>
-            </w:r>
-            <w:r>
-              <w:t>Postal code.</w:t>
+              <w:t>Added invalid Postal code.</w:t>
             </w:r>
           </w:p>
         </w:tc>
@@ -4697,22 +4634,7 @@
           </w:tcPr>
           <w:p>
             <w:r>
-              <w:t xml:space="preserve">Required message for </w:t>
-            </w:r>
-            <w:r>
-              <w:t>Postal code</w:t>
-            </w:r>
-            <w:r>
-              <w:t xml:space="preserve"> was removed. Invalid data was accepted</w:t>
-            </w:r>
-            <w:r>
-              <w:t>.</w:t>
-            </w:r>
-            <w:r>
-              <w:t xml:space="preserve"> Form </w:t>
-            </w:r>
-            <w:r>
-              <w:t>submitted with a bad Postal code.</w:t>
+              <w:t>Required message for Postal code was removed. Invalid data was accepted. Form submitted with a bad Postal code.</w:t>
             </w:r>
           </w:p>
         </w:tc>
@@ -4861,13 +4783,7 @@
           </w:tcPr>
           <w:p>
             <w:r>
-              <w:t xml:space="preserve">Added over 100 characters to </w:t>
-            </w:r>
-            <w:r>
-              <w:t xml:space="preserve">Address </w:t>
-            </w:r>
-            <w:r>
-              <w:t>field and Placed Order</w:t>
+              <w:t>Added over 100 characters to Address field and Placed Order</w:t>
             </w:r>
           </w:p>
         </w:tc>
@@ -4909,13 +4825,7 @@
           </w:tcPr>
           <w:p>
             <w:r>
-              <w:t xml:space="preserve">Added over 100 characters to </w:t>
-            </w:r>
-            <w:r>
-              <w:t>City</w:t>
-            </w:r>
-            <w:r>
-              <w:t xml:space="preserve"> field and Placed Order</w:t>
+              <w:t>Added over 100 characters to City field and Placed Order</w:t>
             </w:r>
           </w:p>
         </w:tc>
@@ -4935,10 +4845,7 @@
           </w:tcPr>
           <w:p>
             <w:r>
-              <w:t>City</w:t>
-            </w:r>
-            <w:r>
-              <w:t xml:space="preserve"> field displayed maximum length message and form did not submit.</w:t>
+              <w:t>City field displayed maximum length message and form did not submit.</w:t>
             </w:r>
           </w:p>
         </w:tc>
@@ -4960,13 +4867,7 @@
           </w:tcPr>
           <w:p>
             <w:r>
-              <w:t xml:space="preserve">Added over 100 characters to </w:t>
-            </w:r>
-            <w:r>
-              <w:t>Region</w:t>
-            </w:r>
-            <w:r>
-              <w:t xml:space="preserve"> field and Placed Order</w:t>
+              <w:t>Added over 100 characters to Region field and Placed Order</w:t>
             </w:r>
           </w:p>
         </w:tc>
@@ -4986,10 +4887,7 @@
           </w:tcPr>
           <w:p>
             <w:r>
-              <w:t>Region</w:t>
-            </w:r>
-            <w:r>
-              <w:t xml:space="preserve"> field displayed maximum length message and form did not submit.</w:t>
+              <w:t>Region field displayed maximum length message and form did not submit.</w:t>
             </w:r>
           </w:p>
         </w:tc>
@@ -5011,13 +4909,7 @@
           </w:tcPr>
           <w:p>
             <w:r>
-              <w:t xml:space="preserve">Added over 100 characters to </w:t>
-            </w:r>
-            <w:r>
-              <w:t>Postal code</w:t>
-            </w:r>
-            <w:r>
-              <w:t xml:space="preserve"> field and Placed Order</w:t>
+              <w:t>Added over 100 characters to Postal code field and Placed Order</w:t>
             </w:r>
           </w:p>
         </w:tc>
@@ -5037,10 +4929,7 @@
           </w:tcPr>
           <w:p>
             <w:r>
-              <w:t>Postal code</w:t>
-            </w:r>
-            <w:r>
-              <w:t xml:space="preserve"> field displayed maximum length message and form did not submit.</w:t>
+              <w:t>Postal code field displayed maximum length message and form did not submit.</w:t>
             </w:r>
           </w:p>
         </w:tc>
@@ -5614,6 +5503,26 @@
       <w:r>
         <w:t xml:space="preserve">Session 1: </w:t>
       </w:r>
+    </w:p>
+    <w:p>
+      <w:r>
+        <w:tab/>
+        <w:t>The application does a good job of now allowing you to add toppings you have already choose. The application maintains the pizza state when changing the pizza size, while adding and removing toppings</w:t>
+      </w:r>
+      <w:r>
+        <w:t xml:space="preserve">. The application does need to prevent a user from adding meat to a vegetarian pizza. Or display a message so a user does not </w:t>
+      </w:r>
+      <w:r>
+        <w:t>inadvertently</w:t>
+      </w:r>
+      <w:r>
+        <w:t xml:space="preserve"> add meat to a pizza.</w:t>
+      </w:r>
+    </w:p>
+    <w:p>
+      <w:pPr>
+        <w:ind w:firstLine="720"/>
+      </w:pPr>
       <w:hyperlink r:id="rId5" w:history="1">
         <w:r>
           <w:rPr>
@@ -5625,8 +5534,54 @@
     </w:p>
     <w:p>
       <w:r>
+        <w:t>Session 2:</w:t>
+      </w:r>
+    </w:p>
+    <w:p>
+      <w:r>
         <w:t xml:space="preserve">Session 3: </w:t>
       </w:r>
+    </w:p>
+    <w:p>
+      <w:r>
+        <w:tab/>
+        <w:t xml:space="preserve">The application does not allow a user to submit </w:t>
+      </w:r>
+      <w:r>
+        <w:t>the</w:t>
+      </w:r>
+      <w:r>
+        <w:t xml:space="preserve"> order with</w:t>
+      </w:r>
+      <w:r>
+        <w:t>out</w:t>
+      </w:r>
+      <w:r>
+        <w:t xml:space="preserve"> </w:t>
+      </w:r>
+      <w:r>
+        <w:t>an</w:t>
+      </w:r>
+      <w:r>
+        <w:t xml:space="preserve"> address. The application does have good error messages if a user does not enter data. If the user enters over the max characters accepted for the field a message is displayed to the user. </w:t>
+      </w:r>
+      <w:r>
+        <w:t xml:space="preserve">However, the application allows for invalid data into all input fields. The application </w:t>
+      </w:r>
+      <w:r>
+        <w:t xml:space="preserve">should have </w:t>
+      </w:r>
+      <w:r>
+        <w:t>an</w:t>
+      </w:r>
+      <w:r>
+        <w:t xml:space="preserve"> address validator.</w:t>
+      </w:r>
+    </w:p>
+    <w:p>
+      <w:pPr>
+        <w:ind w:firstLine="720"/>
+      </w:pPr>
       <w:hyperlink r:id="rId6" w:history="1">
         <w:r>
           <w:rPr>
@@ -5643,6 +5598,34 @@
       <w:r>
         <w:t xml:space="preserve"> </w:t>
       </w:r>
+    </w:p>
+    <w:p>
+      <w:pPr>
+        <w:ind w:firstLine="720"/>
+      </w:pPr>
+      <w:r>
+        <w:t xml:space="preserve">If a user is not registered the application does not redirect them to the registration page. </w:t>
+      </w:r>
+      <w:r>
+        <w:t xml:space="preserve">The application does not check to see if it is a valid username. </w:t>
+      </w:r>
+      <w:r>
+        <w:t xml:space="preserve">The application </w:t>
+      </w:r>
+      <w:r>
+        <w:t>would work better if there was a guess login and allowed you to proceed as a guest</w:t>
+      </w:r>
+      <w:r>
+        <w:t xml:space="preserve"> or redirect to registration page </w:t>
+      </w:r>
+      <w:r>
+        <w:t xml:space="preserve">and keep the session data. </w:t>
+      </w:r>
+    </w:p>
+    <w:p>
+      <w:pPr>
+        <w:ind w:firstLine="720"/>
+      </w:pPr>
       <w:hyperlink r:id="rId7" w:history="1">
         <w:r>
           <w:rPr>

</xml_diff>